<commit_message>
python sort sorted enumerate用法
</commit_message>
<xml_diff>
--- a/pythonForLeetcode.docx
+++ b/pythonForLeetcode.docx
@@ -3651,9 +3651,6 @@
     <w:p>
       <w:pPr>
         <w:ind w:firstLine="420"/>
-        <w:rPr>
-          <w:rFonts w:hint="eastAsia"/>
-        </w:rPr>
       </w:pPr>
       <w:proofErr w:type="spellStart"/>
       <w:r>
@@ -3848,9 +3845,6 @@
     <w:p>
       <w:pPr>
         <w:ind w:firstLine="420"/>
-        <w:rPr>
-          <w:rFonts w:hint="eastAsia"/>
-        </w:rPr>
       </w:pPr>
       <w:r>
         <w:t>Counter</w:t>
@@ -3921,7 +3915,7 @@
       <w:pPr>
         <w:ind w:firstLineChars="0" w:firstLine="0"/>
         <w:rPr>
-          <w:rFonts w:ascii="微软雅黑" w:eastAsia="微软雅黑" w:hAnsi="微软雅黑" w:cs="宋体" w:hint="eastAsia"/>
+          <w:rFonts w:ascii="微软雅黑" w:eastAsia="微软雅黑" w:hAnsi="微软雅黑" w:cs="宋体"/>
           <w:sz w:val="24"/>
           <w:szCs w:val="24"/>
         </w:rPr>
@@ -3953,7 +3947,7 @@
       <w:pPr>
         <w:ind w:firstLine="420"/>
         <w:rPr>
-          <w:rFonts w:ascii="微软雅黑" w:eastAsia="微软雅黑" w:hAnsi="微软雅黑" w:cs="宋体" w:hint="eastAsia"/>
+          <w:rFonts w:ascii="微软雅黑" w:eastAsia="微软雅黑" w:hAnsi="微软雅黑" w:cs="宋体"/>
           <w:sz w:val="24"/>
           <w:szCs w:val="24"/>
         </w:rPr>
@@ -4038,21 +4032,3678 @@
     </w:p>
     <w:p>
       <w:pPr>
-        <w:ind w:firstLine="420"/>
-        <w:rPr>
-          <w:rFonts w:hint="eastAsia"/>
+        <w:pStyle w:val="2"/>
+      </w:pPr>
+      <w:r>
+        <w:rPr>
+          <w:rFonts w:hint="eastAsia"/>
+        </w:rPr>
+        <w:t>sort</w:t>
+      </w:r>
+      <w:r>
+        <w:t>（）</w:t>
+      </w:r>
+      <w:r>
+        <w:rPr>
+          <w:rFonts w:hint="eastAsia"/>
+        </w:rPr>
+        <w:t>与</w:t>
+      </w:r>
+      <w:r>
+        <w:t>sorted</w:t>
+      </w:r>
+      <w:r>
+        <w:t>（）</w:t>
+      </w:r>
+    </w:p>
+    <w:p>
+      <w:pPr>
+        <w:pStyle w:val="3"/>
+      </w:pPr>
+      <w:r>
+        <w:rPr>
+          <w:rFonts w:hint="eastAsia"/>
+        </w:rPr>
+        <w:t>sort</w:t>
+      </w:r>
+      <w:r>
+        <w:rPr>
+          <w:rFonts w:hint="eastAsia"/>
+        </w:rPr>
+        <w:t>（）</w:t>
+      </w:r>
+    </w:p>
+    <w:p>
+      <w:pPr>
+        <w:ind w:firstLine="420"/>
+        <w:rPr>
+          <w:rFonts w:ascii="Verdana" w:hAnsi="Verdana" w:hint="eastAsia"/>
+          <w:color w:val="FF0000"/>
+          <w:szCs w:val="21"/>
+          <w:shd w:val="clear" w:color="auto" w:fill="FFFFFF"/>
+        </w:rPr>
+      </w:pPr>
+      <w:r>
+        <w:rPr>
+          <w:rFonts w:ascii="Verdana" w:hAnsi="Verdana"/>
+          <w:color w:val="333333"/>
+          <w:szCs w:val="21"/>
+          <w:shd w:val="clear" w:color="auto" w:fill="FFFFFF"/>
+        </w:rPr>
+        <w:t>使用</w:t>
+      </w:r>
+      <w:r>
+        <w:rPr>
+          <w:rFonts w:ascii="Verdana" w:hAnsi="Verdana"/>
+          <w:color w:val="333333"/>
+          <w:szCs w:val="21"/>
+          <w:shd w:val="clear" w:color="auto" w:fill="FFFFFF"/>
+        </w:rPr>
+        <w:t>sort()</w:t>
+      </w:r>
+      <w:r>
+        <w:rPr>
+          <w:rFonts w:ascii="Verdana" w:hAnsi="Verdana"/>
+          <w:color w:val="333333"/>
+          <w:szCs w:val="21"/>
+          <w:shd w:val="clear" w:color="auto" w:fill="FFFFFF"/>
+        </w:rPr>
+        <w:t>方法对</w:t>
+      </w:r>
+      <w:r>
+        <w:rPr>
+          <w:rFonts w:ascii="Verdana" w:hAnsi="Verdana"/>
+          <w:color w:val="333333"/>
+          <w:szCs w:val="21"/>
+          <w:shd w:val="clear" w:color="auto" w:fill="FFFFFF"/>
+        </w:rPr>
+        <w:t>list</w:t>
+      </w:r>
+      <w:r>
+        <w:rPr>
+          <w:rFonts w:ascii="Verdana" w:hAnsi="Verdana"/>
+          <w:color w:val="333333"/>
+          <w:szCs w:val="21"/>
+          <w:shd w:val="clear" w:color="auto" w:fill="FFFFFF"/>
+        </w:rPr>
+        <w:t>排序</w:t>
+      </w:r>
+      <w:r>
+        <w:rPr>
+          <w:rFonts w:ascii="Verdana" w:hAnsi="Verdana"/>
+          <w:color w:val="FF0000"/>
+          <w:szCs w:val="21"/>
+          <w:shd w:val="clear" w:color="auto" w:fill="FFFFFF"/>
+        </w:rPr>
+        <w:t>会修改</w:t>
+      </w:r>
+      <w:r>
+        <w:rPr>
+          <w:rFonts w:ascii="Verdana" w:hAnsi="Verdana"/>
+          <w:color w:val="FF0000"/>
+          <w:szCs w:val="21"/>
+          <w:shd w:val="clear" w:color="auto" w:fill="FFFFFF"/>
+        </w:rPr>
+        <w:t>list</w:t>
+      </w:r>
+      <w:r>
+        <w:rPr>
+          <w:rFonts w:ascii="Verdana" w:hAnsi="Verdana"/>
+          <w:color w:val="333333"/>
+          <w:szCs w:val="21"/>
+          <w:shd w:val="clear" w:color="auto" w:fill="FFFFFF"/>
+        </w:rPr>
+        <w:t>本身</w:t>
+      </w:r>
+      <w:r>
+        <w:rPr>
+          <w:rFonts w:ascii="Verdana" w:hAnsi="Verdana"/>
+          <w:color w:val="333333"/>
+          <w:szCs w:val="21"/>
+          <w:shd w:val="clear" w:color="auto" w:fill="FFFFFF"/>
+        </w:rPr>
+        <w:t>,</w:t>
+      </w:r>
+      <w:r>
+        <w:rPr>
+          <w:rFonts w:ascii="Verdana" w:hAnsi="Verdana"/>
+          <w:color w:val="333333"/>
+          <w:szCs w:val="21"/>
+          <w:shd w:val="clear" w:color="auto" w:fill="FFFFFF"/>
+        </w:rPr>
+        <w:t>不会返回新</w:t>
+      </w:r>
+      <w:r>
+        <w:rPr>
+          <w:rFonts w:ascii="Verdana" w:hAnsi="Verdana"/>
+          <w:color w:val="333333"/>
+          <w:szCs w:val="21"/>
+          <w:shd w:val="clear" w:color="auto" w:fill="FFFFFF"/>
+        </w:rPr>
+        <w:t>list</w:t>
+      </w:r>
+      <w:r>
+        <w:rPr>
+          <w:rFonts w:ascii="Verdana" w:hAnsi="Verdana"/>
+          <w:color w:val="333333"/>
+          <w:szCs w:val="21"/>
+          <w:shd w:val="clear" w:color="auto" w:fill="FFFFFF"/>
+        </w:rPr>
+        <w:t>，通常此方法不如</w:t>
+      </w:r>
+      <w:r>
+        <w:rPr>
+          <w:rFonts w:ascii="Verdana" w:hAnsi="Verdana"/>
+          <w:color w:val="333333"/>
+          <w:szCs w:val="21"/>
+          <w:shd w:val="clear" w:color="auto" w:fill="FFFFFF"/>
+        </w:rPr>
+        <w:t>sorted()</w:t>
+      </w:r>
+      <w:r>
+        <w:rPr>
+          <w:rFonts w:ascii="Verdana" w:hAnsi="Verdana"/>
+          <w:color w:val="333333"/>
+          <w:szCs w:val="21"/>
+          <w:shd w:val="clear" w:color="auto" w:fill="FFFFFF"/>
+        </w:rPr>
+        <w:t>方便，但是如果你不需要保留原来的</w:t>
+      </w:r>
+      <w:r>
+        <w:rPr>
+          <w:rFonts w:ascii="Verdana" w:hAnsi="Verdana"/>
+          <w:color w:val="333333"/>
+          <w:szCs w:val="21"/>
+          <w:shd w:val="clear" w:color="auto" w:fill="FFFFFF"/>
+        </w:rPr>
+        <w:t>list</w:t>
+      </w:r>
+      <w:r>
+        <w:rPr>
+          <w:rFonts w:ascii="Verdana" w:hAnsi="Verdana"/>
+          <w:color w:val="333333"/>
+          <w:szCs w:val="21"/>
+          <w:shd w:val="clear" w:color="auto" w:fill="FFFFFF"/>
+        </w:rPr>
+        <w:t>，此方法将更有效</w:t>
+      </w:r>
+      <w:r>
+        <w:rPr>
+          <w:rFonts w:ascii="Verdana" w:hAnsi="Verdana"/>
+          <w:color w:val="333333"/>
+          <w:szCs w:val="21"/>
+          <w:shd w:val="clear" w:color="auto" w:fill="FFFFFF"/>
+        </w:rPr>
+        <w:t>sort()</w:t>
+      </w:r>
+      <w:r>
+        <w:rPr>
+          <w:rFonts w:ascii="Verdana" w:hAnsi="Verdana" w:hint="eastAsia"/>
+          <w:color w:val="333333"/>
+          <w:szCs w:val="21"/>
+          <w:shd w:val="clear" w:color="auto" w:fill="FFFFFF"/>
+        </w:rPr>
+        <w:t>；</w:t>
+      </w:r>
+      <w:r>
+        <w:rPr>
+          <w:rFonts w:ascii="Verdana" w:hAnsi="Verdana"/>
+          <w:color w:val="FF0000"/>
+          <w:szCs w:val="21"/>
+          <w:shd w:val="clear" w:color="auto" w:fill="FFFFFF"/>
+        </w:rPr>
+        <w:t>sort()</w:t>
+      </w:r>
+      <w:r>
+        <w:rPr>
+          <w:rFonts w:ascii="Verdana" w:hAnsi="Verdana"/>
+          <w:color w:val="FF0000"/>
+          <w:szCs w:val="21"/>
+          <w:shd w:val="clear" w:color="auto" w:fill="FFFFFF"/>
+        </w:rPr>
+        <w:t>不能对</w:t>
+      </w:r>
+      <w:proofErr w:type="spellStart"/>
+      <w:r>
+        <w:rPr>
+          <w:rFonts w:ascii="Verdana" w:hAnsi="Verdana"/>
+          <w:color w:val="FF0000"/>
+          <w:szCs w:val="21"/>
+          <w:shd w:val="clear" w:color="auto" w:fill="FFFFFF"/>
+        </w:rPr>
+        <w:t>dict</w:t>
+      </w:r>
+      <w:proofErr w:type="spellEnd"/>
+      <w:r>
+        <w:rPr>
+          <w:rFonts w:ascii="Verdana" w:hAnsi="Verdana"/>
+          <w:color w:val="FF0000"/>
+          <w:szCs w:val="21"/>
+          <w:shd w:val="clear" w:color="auto" w:fill="FFFFFF"/>
+        </w:rPr>
+        <w:t>字典进行排序</w:t>
+      </w:r>
+    </w:p>
+    <w:p>
+      <w:pPr>
+        <w:ind w:firstLine="420"/>
+        <w:rPr>
+          <w:color w:val="FF0000"/>
+        </w:rPr>
+      </w:pPr>
+      <w:r>
+        <w:rPr>
+          <w:noProof/>
+          <w:color w:val="FF0000"/>
+        </w:rPr>
+        <w:lastRenderedPageBreak/>
+        <w:drawing>
+          <wp:inline distT="0" distB="0" distL="0" distR="0" wp14:anchorId="36B5944E" wp14:editId="6F073BF7">
+            <wp:extent cx="1460665" cy="768771"/>
+            <wp:effectExtent l="0" t="0" r="6350" b="0"/>
+            <wp:docPr id="3" name="图片 3"/>
+            <wp:cNvGraphicFramePr>
+              <a:graphicFrameLocks xmlns:a="http://schemas.openxmlformats.org/drawingml/2006/main" noChangeAspect="1"/>
+            </wp:cNvGraphicFramePr>
+            <a:graphic xmlns:a="http://schemas.openxmlformats.org/drawingml/2006/main">
+              <a:graphicData uri="http://schemas.openxmlformats.org/drawingml/2006/picture">
+                <pic:pic xmlns:pic="http://schemas.openxmlformats.org/drawingml/2006/picture">
+                  <pic:nvPicPr>
+                    <pic:cNvPr id="1" name=""/>
+                    <pic:cNvPicPr/>
+                  </pic:nvPicPr>
+                  <pic:blipFill>
+                    <a:blip r:embed="rId21"/>
+                    <a:stretch>
+                      <a:fillRect/>
+                    </a:stretch>
+                  </pic:blipFill>
+                  <pic:spPr>
+                    <a:xfrm>
+                      <a:off x="0" y="0"/>
+                      <a:ext cx="1478044" cy="777918"/>
+                    </a:xfrm>
+                    <a:prstGeom prst="rect">
+                      <a:avLst/>
+                    </a:prstGeom>
+                  </pic:spPr>
+                </pic:pic>
+              </a:graphicData>
+            </a:graphic>
+          </wp:inline>
+        </w:drawing>
+      </w:r>
+    </w:p>
+    <w:p>
+      <w:pPr>
+        <w:ind w:firstLine="420"/>
+      </w:pPr>
+    </w:p>
+    <w:p>
+      <w:pPr>
+        <w:pStyle w:val="3"/>
+      </w:pPr>
+      <w:r>
+        <w:rPr>
+          <w:rFonts w:hint="eastAsia"/>
+        </w:rPr>
+        <w:t>sorted</w:t>
+      </w:r>
+      <w:r>
+        <w:t>（）</w:t>
+      </w:r>
+    </w:p>
+    <w:p>
+      <w:pPr>
+        <w:ind w:firstLine="420"/>
+        <w:rPr>
+          <w:rFonts w:hint="eastAsia"/>
+        </w:rPr>
+      </w:pPr>
+      <w:r>
+        <w:rPr>
+          <w:rFonts w:hint="eastAsia"/>
+        </w:rPr>
+        <w:t>sorted</w:t>
+      </w:r>
+      <w:r>
+        <w:t>（）</w:t>
+      </w:r>
+      <w:r>
+        <w:rPr>
+          <w:rFonts w:hint="eastAsia"/>
+        </w:rPr>
+        <w:t>排序，</w:t>
+      </w:r>
+      <w:r>
+        <w:t>不会修改原</w:t>
+      </w:r>
+      <w:r>
+        <w:t>list</w:t>
+      </w:r>
+    </w:p>
+    <w:p>
+      <w:pPr>
+        <w:ind w:firstLine="420"/>
+      </w:pPr>
+      <w:r>
+        <w:rPr>
+          <w:noProof/>
+        </w:rPr>
+        <w:drawing>
+          <wp:inline distT="0" distB="0" distL="0" distR="0" wp14:anchorId="6D7937CF" wp14:editId="114CF8D7">
+            <wp:extent cx="1383475" cy="797462"/>
+            <wp:effectExtent l="0" t="0" r="7620" b="3175"/>
+            <wp:docPr id="5" name="图片 5"/>
+            <wp:cNvGraphicFramePr>
+              <a:graphicFrameLocks xmlns:a="http://schemas.openxmlformats.org/drawingml/2006/main" noChangeAspect="1"/>
+            </wp:cNvGraphicFramePr>
+            <a:graphic xmlns:a="http://schemas.openxmlformats.org/drawingml/2006/main">
+              <a:graphicData uri="http://schemas.openxmlformats.org/drawingml/2006/picture">
+                <pic:pic xmlns:pic="http://schemas.openxmlformats.org/drawingml/2006/picture">
+                  <pic:nvPicPr>
+                    <pic:cNvPr id="1" name=""/>
+                    <pic:cNvPicPr/>
+                  </pic:nvPicPr>
+                  <pic:blipFill>
+                    <a:blip r:embed="rId22"/>
+                    <a:stretch>
+                      <a:fillRect/>
+                    </a:stretch>
+                  </pic:blipFill>
+                  <pic:spPr>
+                    <a:xfrm>
+                      <a:off x="0" y="0"/>
+                      <a:ext cx="1393304" cy="803128"/>
+                    </a:xfrm>
+                    <a:prstGeom prst="rect">
+                      <a:avLst/>
+                    </a:prstGeom>
+                  </pic:spPr>
+                </pic:pic>
+              </a:graphicData>
+            </a:graphic>
+          </wp:inline>
+        </w:drawing>
+      </w:r>
+      <w:r>
+        <w:rPr>
+          <w:noProof/>
+        </w:rPr>
+        <w:drawing>
+          <wp:inline distT="0" distB="0" distL="0" distR="0" wp14:anchorId="15CD034D" wp14:editId="44677796">
+            <wp:extent cx="2072244" cy="802546"/>
+            <wp:effectExtent l="0" t="0" r="4445" b="0"/>
+            <wp:docPr id="6" name="图片 6"/>
+            <wp:cNvGraphicFramePr>
+              <a:graphicFrameLocks xmlns:a="http://schemas.openxmlformats.org/drawingml/2006/main" noChangeAspect="1"/>
+            </wp:cNvGraphicFramePr>
+            <a:graphic xmlns:a="http://schemas.openxmlformats.org/drawingml/2006/main">
+              <a:graphicData uri="http://schemas.openxmlformats.org/drawingml/2006/picture">
+                <pic:pic xmlns:pic="http://schemas.openxmlformats.org/drawingml/2006/picture">
+                  <pic:nvPicPr>
+                    <pic:cNvPr id="1" name=""/>
+                    <pic:cNvPicPr/>
+                  </pic:nvPicPr>
+                  <pic:blipFill>
+                    <a:blip r:embed="rId23"/>
+                    <a:stretch>
+                      <a:fillRect/>
+                    </a:stretch>
+                  </pic:blipFill>
+                  <pic:spPr>
+                    <a:xfrm>
+                      <a:off x="0" y="0"/>
+                      <a:ext cx="2138628" cy="828255"/>
+                    </a:xfrm>
+                    <a:prstGeom prst="rect">
+                      <a:avLst/>
+                    </a:prstGeom>
+                  </pic:spPr>
+                </pic:pic>
+              </a:graphicData>
+            </a:graphic>
+          </wp:inline>
+        </w:drawing>
+      </w:r>
+    </w:p>
+    <w:p>
+      <w:pPr>
+        <w:ind w:firstLine="420"/>
+        <w:rPr>
+          <w:rFonts w:ascii="Verdana" w:hAnsi="Verdana"/>
+          <w:color w:val="333333"/>
+          <w:szCs w:val="21"/>
+          <w:shd w:val="clear" w:color="auto" w:fill="FFFFFF"/>
+        </w:rPr>
+      </w:pPr>
+      <w:r>
+        <w:rPr>
+          <w:rFonts w:ascii="Verdana" w:hAnsi="Verdana"/>
+          <w:color w:val="333333"/>
+          <w:szCs w:val="21"/>
+          <w:shd w:val="clear" w:color="auto" w:fill="FFFFFF"/>
+        </w:rPr>
+        <w:t>对</w:t>
+      </w:r>
+      <w:proofErr w:type="spellStart"/>
+      <w:r>
+        <w:rPr>
+          <w:rFonts w:ascii="Verdana" w:hAnsi="Verdana"/>
+          <w:color w:val="FF0000"/>
+          <w:szCs w:val="21"/>
+          <w:shd w:val="clear" w:color="auto" w:fill="FFFFFF"/>
+        </w:rPr>
+        <w:t>dict</w:t>
+      </w:r>
+      <w:proofErr w:type="spellEnd"/>
+      <w:r>
+        <w:rPr>
+          <w:rFonts w:ascii="Verdana" w:hAnsi="Verdana"/>
+          <w:color w:val="FF0000"/>
+          <w:szCs w:val="21"/>
+          <w:shd w:val="clear" w:color="auto" w:fill="FFFFFF"/>
+        </w:rPr>
+        <w:t>排序默认会按照</w:t>
+      </w:r>
+      <w:proofErr w:type="spellStart"/>
+      <w:r>
+        <w:rPr>
+          <w:rFonts w:ascii="Verdana" w:hAnsi="Verdana"/>
+          <w:color w:val="FF0000"/>
+          <w:szCs w:val="21"/>
+          <w:shd w:val="clear" w:color="auto" w:fill="FFFFFF"/>
+        </w:rPr>
+        <w:t>dict</w:t>
+      </w:r>
+      <w:proofErr w:type="spellEnd"/>
+      <w:r>
+        <w:rPr>
+          <w:rFonts w:ascii="Verdana" w:hAnsi="Verdana"/>
+          <w:color w:val="FF0000"/>
+          <w:szCs w:val="21"/>
+          <w:shd w:val="clear" w:color="auto" w:fill="FFFFFF"/>
+        </w:rPr>
+        <w:t>的</w:t>
+      </w:r>
+      <w:r>
+        <w:rPr>
+          <w:rFonts w:ascii="Verdana" w:hAnsi="Verdana"/>
+          <w:color w:val="FF0000"/>
+          <w:szCs w:val="21"/>
+          <w:shd w:val="clear" w:color="auto" w:fill="FFFFFF"/>
+        </w:rPr>
+        <w:t>key</w:t>
+      </w:r>
+      <w:r>
+        <w:rPr>
+          <w:rFonts w:ascii="Verdana" w:hAnsi="Verdana"/>
+          <w:color w:val="FF0000"/>
+          <w:szCs w:val="21"/>
+          <w:shd w:val="clear" w:color="auto" w:fill="FFFFFF"/>
+        </w:rPr>
+        <w:t>值进行排序</w:t>
+      </w:r>
+      <w:r>
+        <w:rPr>
+          <w:rFonts w:ascii="Verdana" w:hAnsi="Verdana"/>
+          <w:color w:val="333333"/>
+          <w:szCs w:val="21"/>
+          <w:shd w:val="clear" w:color="auto" w:fill="FFFFFF"/>
+        </w:rPr>
+        <w:t>，最后返回的结果是一个对</w:t>
+      </w:r>
+      <w:r>
+        <w:rPr>
+          <w:rFonts w:ascii="Verdana" w:hAnsi="Verdana"/>
+          <w:color w:val="333333"/>
+          <w:szCs w:val="21"/>
+          <w:shd w:val="clear" w:color="auto" w:fill="FFFFFF"/>
+        </w:rPr>
+        <w:t>key</w:t>
+      </w:r>
+      <w:r>
+        <w:rPr>
+          <w:rFonts w:ascii="Verdana" w:hAnsi="Verdana"/>
+          <w:color w:val="333333"/>
+          <w:szCs w:val="21"/>
+          <w:shd w:val="clear" w:color="auto" w:fill="FFFFFF"/>
+        </w:rPr>
+        <w:t>值排序好的</w:t>
+      </w:r>
+      <w:r>
+        <w:rPr>
+          <w:rFonts w:ascii="Verdana" w:hAnsi="Verdana"/>
+          <w:color w:val="333333"/>
+          <w:szCs w:val="21"/>
+          <w:shd w:val="clear" w:color="auto" w:fill="FFFFFF"/>
+        </w:rPr>
+        <w:t>list</w:t>
+      </w:r>
+    </w:p>
+    <w:p>
+      <w:pPr>
+        <w:ind w:firstLine="420"/>
+        <w:rPr>
+          <w:rFonts w:ascii="Verdana" w:hAnsi="Verdana"/>
+          <w:color w:val="333333"/>
+          <w:szCs w:val="21"/>
+          <w:shd w:val="clear" w:color="auto" w:fill="FFFFFF"/>
+        </w:rPr>
+      </w:pPr>
+      <w:r>
+        <w:rPr>
+          <w:rFonts w:ascii="Verdana" w:hAnsi="Verdana" w:hint="eastAsia"/>
+          <w:color w:val="333333"/>
+          <w:szCs w:val="21"/>
+          <w:shd w:val="clear" w:color="auto" w:fill="FFFFFF"/>
+        </w:rPr>
+        <w:t>指定</w:t>
+      </w:r>
+      <w:r>
+        <w:rPr>
+          <w:rFonts w:ascii="Verdana" w:hAnsi="Verdana"/>
+          <w:color w:val="333333"/>
+          <w:szCs w:val="21"/>
+          <w:shd w:val="clear" w:color="auto" w:fill="FFFFFF"/>
+        </w:rPr>
+        <w:t>sorted</w:t>
+      </w:r>
+      <w:r>
+        <w:rPr>
+          <w:rFonts w:ascii="Verdana" w:hAnsi="Verdana"/>
+          <w:color w:val="333333"/>
+          <w:szCs w:val="21"/>
+          <w:shd w:val="clear" w:color="auto" w:fill="FFFFFF"/>
+        </w:rPr>
+        <w:t>的排序</w:t>
+      </w:r>
+    </w:p>
+    <w:p>
+      <w:pPr>
+        <w:ind w:firstLine="422"/>
+        <w:rPr>
+          <w:rFonts w:eastAsia="宋体"/>
+          <w:b/>
+        </w:rPr>
+      </w:pPr>
+      <w:r>
+        <w:rPr>
+          <w:b/>
+        </w:rPr>
+        <w:t xml:space="preserve">lambda </w:t>
+      </w:r>
+      <w:r>
+        <w:rPr>
+          <w:b/>
+        </w:rPr>
+        <w:t>匿名函数</w:t>
+      </w:r>
+    </w:p>
+    <w:p>
+      <w:pPr>
+        <w:ind w:firstLine="420"/>
+        <w:rPr>
+          <w:rFonts w:ascii="Verdana" w:hAnsi="Verdana"/>
+          <w:color w:val="333333"/>
+          <w:szCs w:val="21"/>
+          <w:shd w:val="clear" w:color="auto" w:fill="FFFFFF"/>
+        </w:rPr>
+      </w:pPr>
+      <w:r>
+        <w:rPr>
+          <w:noProof/>
+        </w:rPr>
+        <w:drawing>
+          <wp:inline distT="0" distB="0" distL="0" distR="0" wp14:anchorId="27D6C72D" wp14:editId="26FFABC6">
+            <wp:extent cx="1781299" cy="1014664"/>
+            <wp:effectExtent l="0" t="0" r="0" b="0"/>
+            <wp:docPr id="13" name="图片 13"/>
+            <wp:cNvGraphicFramePr>
+              <a:graphicFrameLocks xmlns:a="http://schemas.openxmlformats.org/drawingml/2006/main" noChangeAspect="1"/>
+            </wp:cNvGraphicFramePr>
+            <a:graphic xmlns:a="http://schemas.openxmlformats.org/drawingml/2006/main">
+              <a:graphicData uri="http://schemas.openxmlformats.org/drawingml/2006/picture">
+                <pic:pic xmlns:pic="http://schemas.openxmlformats.org/drawingml/2006/picture">
+                  <pic:nvPicPr>
+                    <pic:cNvPr id="1" name=""/>
+                    <pic:cNvPicPr/>
+                  </pic:nvPicPr>
+                  <pic:blipFill>
+                    <a:blip r:embed="rId24"/>
+                    <a:stretch>
+                      <a:fillRect/>
+                    </a:stretch>
+                  </pic:blipFill>
+                  <pic:spPr>
+                    <a:xfrm>
+                      <a:off x="0" y="0"/>
+                      <a:ext cx="1789815" cy="1019515"/>
+                    </a:xfrm>
+                    <a:prstGeom prst="rect">
+                      <a:avLst/>
+                    </a:prstGeom>
+                  </pic:spPr>
+                </pic:pic>
+              </a:graphicData>
+            </a:graphic>
+          </wp:inline>
+        </w:drawing>
+      </w:r>
+    </w:p>
+    <w:p>
+      <w:pPr>
+        <w:ind w:firstLine="422"/>
+        <w:rPr>
+          <w:rStyle w:val="a8"/>
+          <w:rFonts w:ascii="Segoe UI Symbol" w:hAnsi="Segoe UI Symbol"/>
+          <w:color w:val="404040"/>
+          <w:shd w:val="clear" w:color="auto" w:fill="FFFFFF"/>
+        </w:rPr>
+      </w:pPr>
+      <w:r>
+        <w:rPr>
+          <w:rStyle w:val="a8"/>
+          <w:rFonts w:ascii="Segoe UI Symbol" w:hAnsi="Segoe UI Symbol"/>
+          <w:color w:val="404040"/>
+          <w:shd w:val="clear" w:color="auto" w:fill="FFFFFF"/>
+        </w:rPr>
+        <w:t>注意</w:t>
+      </w:r>
+      <w:r>
+        <w:rPr>
+          <w:rStyle w:val="a8"/>
+          <w:rFonts w:ascii="Segoe UI Symbol" w:hAnsi="Segoe UI Symbol"/>
+          <w:color w:val="404040"/>
+          <w:shd w:val="clear" w:color="auto" w:fill="FFFFFF"/>
+        </w:rPr>
+        <w:t xml:space="preserve">, </w:t>
+      </w:r>
+      <w:r>
+        <w:rPr>
+          <w:rStyle w:val="a8"/>
+          <w:rFonts w:ascii="Segoe UI Symbol" w:hAnsi="Segoe UI Symbol"/>
+          <w:color w:val="404040"/>
+          <w:shd w:val="clear" w:color="auto" w:fill="FFFFFF"/>
+        </w:rPr>
+        <w:t>既然我们称</w:t>
+      </w:r>
+      <w:r>
+        <w:rPr>
+          <w:rStyle w:val="a8"/>
+          <w:rFonts w:ascii="Segoe UI Symbol" w:hAnsi="Segoe UI Symbol"/>
+          <w:color w:val="404040"/>
+          <w:shd w:val="clear" w:color="auto" w:fill="FFFFFF"/>
+        </w:rPr>
+        <w:t xml:space="preserve"> lambda </w:t>
+      </w:r>
+      <w:r>
+        <w:rPr>
+          <w:rStyle w:val="a8"/>
+          <w:rFonts w:ascii="Segoe UI Symbol" w:hAnsi="Segoe UI Symbol"/>
+          <w:color w:val="404040"/>
+          <w:shd w:val="clear" w:color="auto" w:fill="FFFFFF"/>
+        </w:rPr>
+        <w:t>为匿名函数</w:t>
+      </w:r>
+      <w:r>
+        <w:rPr>
+          <w:rStyle w:val="a8"/>
+          <w:rFonts w:ascii="Segoe UI Symbol" w:hAnsi="Segoe UI Symbol"/>
+          <w:color w:val="404040"/>
+          <w:shd w:val="clear" w:color="auto" w:fill="FFFFFF"/>
+        </w:rPr>
+        <w:t xml:space="preserve">, </w:t>
+      </w:r>
+      <w:r>
+        <w:rPr>
+          <w:rStyle w:val="a8"/>
+          <w:rFonts w:ascii="Segoe UI Symbol" w:hAnsi="Segoe UI Symbol"/>
+          <w:color w:val="404040"/>
+          <w:shd w:val="clear" w:color="auto" w:fill="FFFFFF"/>
+        </w:rPr>
+        <w:t>所以官方并</w:t>
+      </w:r>
+      <w:r>
+        <w:rPr>
+          <w:rStyle w:val="a8"/>
+          <w:rFonts w:ascii="Segoe UI Symbol" w:hAnsi="Segoe UI Symbol"/>
+          <w:color w:val="404040"/>
+          <w:shd w:val="clear" w:color="auto" w:fill="FFFFFF"/>
+        </w:rPr>
+        <w:t xml:space="preserve"> </w:t>
+      </w:r>
+      <w:r>
+        <w:rPr>
+          <w:rStyle w:val="a8"/>
+          <w:rFonts w:ascii="Segoe UI Symbol" w:hAnsi="Segoe UI Symbol"/>
+          <w:color w:val="404040"/>
+          <w:shd w:val="clear" w:color="auto" w:fill="FFFFFF"/>
+        </w:rPr>
+        <w:t>不建议</w:t>
+      </w:r>
+      <w:r>
+        <w:rPr>
+          <w:rStyle w:val="a8"/>
+          <w:rFonts w:ascii="Segoe UI Symbol" w:hAnsi="Segoe UI Symbol"/>
+          <w:color w:val="404040"/>
+          <w:shd w:val="clear" w:color="auto" w:fill="FFFFFF"/>
+        </w:rPr>
+        <w:t xml:space="preserve"> </w:t>
+      </w:r>
+      <w:r>
+        <w:rPr>
+          <w:rStyle w:val="a8"/>
+          <w:rFonts w:ascii="Segoe UI Symbol" w:hAnsi="Segoe UI Symbol"/>
+          <w:color w:val="404040"/>
+          <w:shd w:val="clear" w:color="auto" w:fill="FFFFFF"/>
+        </w:rPr>
+        <w:t>用</w:t>
+      </w:r>
+      <w:r>
+        <w:rPr>
+          <w:rStyle w:val="a8"/>
+          <w:rFonts w:ascii="Segoe UI Symbol" w:hAnsi="Segoe UI Symbol"/>
+          <w:color w:val="404040"/>
+          <w:shd w:val="clear" w:color="auto" w:fill="FFFFFF"/>
+        </w:rPr>
+        <w:t xml:space="preserve"> </w:t>
+      </w:r>
+      <w:proofErr w:type="spellStart"/>
+      <w:r>
+        <w:rPr>
+          <w:rStyle w:val="a8"/>
+          <w:rFonts w:ascii="Segoe UI Symbol" w:hAnsi="Segoe UI Symbol"/>
+          <w:color w:val="404040"/>
+          <w:shd w:val="clear" w:color="auto" w:fill="FFFFFF"/>
+        </w:rPr>
+        <w:t>func</w:t>
+      </w:r>
+      <w:proofErr w:type="spellEnd"/>
+      <w:r>
+        <w:rPr>
+          <w:rStyle w:val="a8"/>
+          <w:rFonts w:ascii="Segoe UI Symbol" w:hAnsi="Segoe UI Symbol"/>
+          <w:color w:val="404040"/>
+          <w:shd w:val="clear" w:color="auto" w:fill="FFFFFF"/>
+        </w:rPr>
+        <w:t xml:space="preserve"> </w:t>
+      </w:r>
+      <w:r>
+        <w:rPr>
+          <w:rStyle w:val="a8"/>
+          <w:rFonts w:ascii="Segoe UI Symbol" w:hAnsi="Segoe UI Symbol"/>
+          <w:color w:val="404040"/>
+          <w:shd w:val="clear" w:color="auto" w:fill="FFFFFF"/>
+        </w:rPr>
+        <w:t>去接收</w:t>
+      </w:r>
+      <w:r>
+        <w:rPr>
+          <w:rStyle w:val="a8"/>
+          <w:rFonts w:ascii="Segoe UI Symbol" w:hAnsi="Segoe UI Symbol"/>
+          <w:color w:val="404040"/>
+          <w:shd w:val="clear" w:color="auto" w:fill="FFFFFF"/>
+        </w:rPr>
+        <w:t xml:space="preserve">, </w:t>
+      </w:r>
+      <w:r>
+        <w:rPr>
+          <w:rStyle w:val="a8"/>
+          <w:rFonts w:ascii="Segoe UI Symbol" w:hAnsi="Segoe UI Symbol"/>
+          <w:color w:val="404040"/>
+          <w:shd w:val="clear" w:color="auto" w:fill="FFFFFF"/>
+        </w:rPr>
+        <w:t>而是</w:t>
+      </w:r>
+      <w:r>
+        <w:rPr>
+          <w:rStyle w:val="a8"/>
+          <w:rFonts w:ascii="Segoe UI Symbol" w:hAnsi="Segoe UI Symbol"/>
+          <w:color w:val="404040"/>
+          <w:shd w:val="clear" w:color="auto" w:fill="FFFFFF"/>
+        </w:rPr>
+        <w:t xml:space="preserve"> </w:t>
+      </w:r>
+      <w:r>
+        <w:rPr>
+          <w:rStyle w:val="a8"/>
+          <w:rFonts w:ascii="Segoe UI Symbol" w:hAnsi="Segoe UI Symbol"/>
+          <w:color w:val="404040"/>
+          <w:shd w:val="clear" w:color="auto" w:fill="FFFFFF"/>
+        </w:rPr>
+        <w:t>直接使用</w:t>
+      </w:r>
+    </w:p>
+    <w:p>
+      <w:pPr>
+        <w:ind w:firstLine="420"/>
+        <w:rPr>
+          <w:rFonts w:ascii="Segoe UI Symbol" w:hAnsi="Segoe UI Symbol"/>
+          <w:color w:val="404040"/>
+          <w:shd w:val="clear" w:color="auto" w:fill="FFFFFF"/>
+        </w:rPr>
+      </w:pPr>
+      <w:r>
+        <w:rPr>
+          <w:rFonts w:ascii="Segoe UI Symbol" w:hAnsi="Segoe UI Symbol"/>
+          <w:color w:val="404040"/>
+          <w:shd w:val="clear" w:color="auto" w:fill="FFFFFF"/>
+        </w:rPr>
+        <w:t>sorted()</w:t>
+      </w:r>
+      <w:r>
+        <w:rPr>
+          <w:rFonts w:ascii="Segoe UI Symbol" w:hAnsi="Segoe UI Symbol"/>
+          <w:color w:val="404040"/>
+          <w:shd w:val="clear" w:color="auto" w:fill="FFFFFF"/>
+        </w:rPr>
+        <w:t>函数不会改变数组本身</w:t>
+      </w:r>
+    </w:p>
+    <w:p>
+      <w:pPr>
+        <w:ind w:firstLine="420"/>
+        <w:rPr>
+          <w:rFonts w:ascii="Verdana" w:hAnsi="Verdana"/>
+          <w:color w:val="333333"/>
+          <w:szCs w:val="21"/>
+          <w:shd w:val="clear" w:color="auto" w:fill="FFFFFF"/>
+        </w:rPr>
+      </w:pPr>
+      <w:r>
+        <w:rPr>
+          <w:noProof/>
+        </w:rPr>
+        <w:drawing>
+          <wp:inline distT="0" distB="0" distL="0" distR="0" wp14:anchorId="022E0CCE" wp14:editId="0D8D2EEE">
+            <wp:extent cx="2119893" cy="950026"/>
+            <wp:effectExtent l="0" t="0" r="0" b="2540"/>
+            <wp:docPr id="14" name="图片 14"/>
+            <wp:cNvGraphicFramePr>
+              <a:graphicFrameLocks xmlns:a="http://schemas.openxmlformats.org/drawingml/2006/main" noChangeAspect="1"/>
+            </wp:cNvGraphicFramePr>
+            <a:graphic xmlns:a="http://schemas.openxmlformats.org/drawingml/2006/main">
+              <a:graphicData uri="http://schemas.openxmlformats.org/drawingml/2006/picture">
+                <pic:pic xmlns:pic="http://schemas.openxmlformats.org/drawingml/2006/picture">
+                  <pic:nvPicPr>
+                    <pic:cNvPr id="1" name=""/>
+                    <pic:cNvPicPr/>
+                  </pic:nvPicPr>
+                  <pic:blipFill>
+                    <a:blip r:embed="rId25"/>
+                    <a:stretch>
+                      <a:fillRect/>
+                    </a:stretch>
+                  </pic:blipFill>
+                  <pic:spPr>
+                    <a:xfrm>
+                      <a:off x="0" y="0"/>
+                      <a:ext cx="2123549" cy="951665"/>
+                    </a:xfrm>
+                    <a:prstGeom prst="rect">
+                      <a:avLst/>
+                    </a:prstGeom>
+                  </pic:spPr>
+                </pic:pic>
+              </a:graphicData>
+            </a:graphic>
+          </wp:inline>
+        </w:drawing>
+      </w:r>
+    </w:p>
+    <w:p>
+      <w:pPr>
+        <w:ind w:firstLine="420"/>
+        <w:rPr>
+          <w:rFonts w:ascii="Segoe UI Symbol" w:hAnsi="Segoe UI Symbol"/>
+          <w:color w:val="404040"/>
+          <w:shd w:val="clear" w:color="auto" w:fill="FFFFFF"/>
+        </w:rPr>
+      </w:pPr>
+      <w:r>
+        <w:rPr>
+          <w:rFonts w:ascii="Segoe UI Symbol" w:hAnsi="Segoe UI Symbol"/>
+          <w:color w:val="404040"/>
+          <w:shd w:val="clear" w:color="auto" w:fill="FFFFFF"/>
+        </w:rPr>
+        <w:t>而</w:t>
+      </w:r>
+      <w:r>
+        <w:rPr>
+          <w:rFonts w:ascii="Segoe UI Symbol" w:hAnsi="Segoe UI Symbol"/>
+          <w:color w:val="404040"/>
+          <w:shd w:val="clear" w:color="auto" w:fill="FFFFFF"/>
+        </w:rPr>
+        <w:t xml:space="preserve"> </w:t>
+      </w:r>
+      <w:proofErr w:type="spellStart"/>
+      <w:r>
+        <w:rPr>
+          <w:rFonts w:ascii="Segoe UI Symbol" w:hAnsi="Segoe UI Symbol"/>
+          <w:color w:val="404040"/>
+          <w:shd w:val="clear" w:color="auto" w:fill="FFFFFF"/>
+        </w:rPr>
+        <w:t>list.sort</w:t>
+      </w:r>
+      <w:proofErr w:type="spellEnd"/>
+      <w:r>
+        <w:rPr>
+          <w:rFonts w:ascii="Segoe UI Symbol" w:hAnsi="Segoe UI Symbol"/>
+          <w:color w:val="404040"/>
+          <w:shd w:val="clear" w:color="auto" w:fill="FFFFFF"/>
+        </w:rPr>
+        <w:t>()</w:t>
+      </w:r>
+      <w:r>
+        <w:rPr>
+          <w:rFonts w:ascii="Segoe UI Symbol" w:hAnsi="Segoe UI Symbol"/>
+          <w:color w:val="404040"/>
+          <w:shd w:val="clear" w:color="auto" w:fill="FFFFFF"/>
+        </w:rPr>
+        <w:t>会对</w:t>
+      </w:r>
+      <w:r>
+        <w:rPr>
+          <w:rFonts w:ascii="Segoe UI Symbol" w:hAnsi="Segoe UI Symbol"/>
+          <w:color w:val="404040"/>
+          <w:shd w:val="clear" w:color="auto" w:fill="FFFFFF"/>
+        </w:rPr>
+        <w:t>list</w:t>
+      </w:r>
+      <w:r>
+        <w:rPr>
+          <w:rFonts w:ascii="Segoe UI Symbol" w:hAnsi="Segoe UI Symbol"/>
+          <w:color w:val="404040"/>
+          <w:shd w:val="clear" w:color="auto" w:fill="FFFFFF"/>
+        </w:rPr>
+        <w:t>进行修改：</w:t>
+      </w:r>
+    </w:p>
+    <w:p>
+      <w:pPr>
+        <w:ind w:firstLine="420"/>
+        <w:rPr>
+          <w:rFonts w:ascii="Verdana" w:hAnsi="Verdana"/>
+          <w:color w:val="333333"/>
+          <w:szCs w:val="21"/>
+          <w:shd w:val="clear" w:color="auto" w:fill="FFFFFF"/>
+        </w:rPr>
+      </w:pPr>
+      <w:r>
+        <w:rPr>
+          <w:noProof/>
+        </w:rPr>
+        <w:drawing>
+          <wp:inline distT="0" distB="0" distL="0" distR="0" wp14:anchorId="4A5B07F7" wp14:editId="1AAE2969">
+            <wp:extent cx="3048000" cy="904875"/>
+            <wp:effectExtent l="0" t="0" r="0" b="9525"/>
+            <wp:docPr id="15" name="图片 15"/>
+            <wp:cNvGraphicFramePr>
+              <a:graphicFrameLocks xmlns:a="http://schemas.openxmlformats.org/drawingml/2006/main" noChangeAspect="1"/>
+            </wp:cNvGraphicFramePr>
+            <a:graphic xmlns:a="http://schemas.openxmlformats.org/drawingml/2006/main">
+              <a:graphicData uri="http://schemas.openxmlformats.org/drawingml/2006/picture">
+                <pic:pic xmlns:pic="http://schemas.openxmlformats.org/drawingml/2006/picture">
+                  <pic:nvPicPr>
+                    <pic:cNvPr id="1" name=""/>
+                    <pic:cNvPicPr/>
+                  </pic:nvPicPr>
+                  <pic:blipFill>
+                    <a:blip r:embed="rId26"/>
+                    <a:stretch>
+                      <a:fillRect/>
+                    </a:stretch>
+                  </pic:blipFill>
+                  <pic:spPr>
+                    <a:xfrm>
+                      <a:off x="0" y="0"/>
+                      <a:ext cx="3048000" cy="904875"/>
+                    </a:xfrm>
+                    <a:prstGeom prst="rect">
+                      <a:avLst/>
+                    </a:prstGeom>
+                  </pic:spPr>
+                </pic:pic>
+              </a:graphicData>
+            </a:graphic>
+          </wp:inline>
+        </w:drawing>
+      </w:r>
+    </w:p>
+    <w:p>
+      <w:pPr>
+        <w:ind w:firstLine="420"/>
+        <w:rPr>
+          <w:rFonts w:ascii="Segoe UI Symbol" w:hAnsi="Segoe UI Symbol"/>
+          <w:color w:val="404040"/>
+          <w:shd w:val="clear" w:color="auto" w:fill="FFFFFF"/>
+        </w:rPr>
+      </w:pPr>
+      <w:proofErr w:type="spellStart"/>
+      <w:r>
+        <w:rPr>
+          <w:rFonts w:ascii="Segoe UI Symbol" w:hAnsi="Segoe UI Symbol"/>
+          <w:color w:val="404040"/>
+          <w:shd w:val="clear" w:color="auto" w:fill="FFFFFF"/>
+        </w:rPr>
+        <w:t>list.sort</w:t>
+      </w:r>
+      <w:proofErr w:type="spellEnd"/>
+      <w:r>
+        <w:rPr>
+          <w:rFonts w:ascii="Segoe UI Symbol" w:hAnsi="Segoe UI Symbol"/>
+          <w:color w:val="404040"/>
+          <w:shd w:val="clear" w:color="auto" w:fill="FFFFFF"/>
+        </w:rPr>
+        <w:t>()</w:t>
+      </w:r>
+      <w:r>
+        <w:rPr>
+          <w:rFonts w:ascii="Segoe UI Symbol" w:hAnsi="Segoe UI Symbol"/>
+          <w:color w:val="404040"/>
+          <w:shd w:val="clear" w:color="auto" w:fill="FFFFFF"/>
+        </w:rPr>
+        <w:t>函数只适用于数组，而</w:t>
+      </w:r>
+      <w:r>
+        <w:rPr>
+          <w:rFonts w:ascii="Segoe UI Symbol" w:hAnsi="Segoe UI Symbol"/>
+          <w:color w:val="404040"/>
+          <w:shd w:val="clear" w:color="auto" w:fill="FFFFFF"/>
+        </w:rPr>
+        <w:t>sorted()</w:t>
+      </w:r>
+      <w:r>
+        <w:rPr>
+          <w:rFonts w:ascii="Segoe UI Symbol" w:hAnsi="Segoe UI Symbol"/>
+          <w:color w:val="404040"/>
+          <w:shd w:val="clear" w:color="auto" w:fill="FFFFFF"/>
+        </w:rPr>
+        <w:t>还能用于其他数据结构：</w:t>
+      </w:r>
+    </w:p>
+    <w:p>
+      <w:pPr>
+        <w:ind w:firstLine="420"/>
+        <w:rPr>
+          <w:rFonts w:ascii="Verdana" w:hAnsi="Verdana"/>
+          <w:color w:val="333333"/>
+          <w:szCs w:val="21"/>
+          <w:shd w:val="clear" w:color="auto" w:fill="FFFFFF"/>
+        </w:rPr>
+      </w:pPr>
+      <w:r>
+        <w:rPr>
+          <w:noProof/>
+        </w:rPr>
+        <w:drawing>
+          <wp:inline distT="0" distB="0" distL="0" distR="0" wp14:anchorId="20C3FD90" wp14:editId="79F78A45">
+            <wp:extent cx="2399409" cy="1175657"/>
+            <wp:effectExtent l="0" t="0" r="1270" b="5715"/>
+            <wp:docPr id="16" name="图片 16"/>
+            <wp:cNvGraphicFramePr>
+              <a:graphicFrameLocks xmlns:a="http://schemas.openxmlformats.org/drawingml/2006/main" noChangeAspect="1"/>
+            </wp:cNvGraphicFramePr>
+            <a:graphic xmlns:a="http://schemas.openxmlformats.org/drawingml/2006/main">
+              <a:graphicData uri="http://schemas.openxmlformats.org/drawingml/2006/picture">
+                <pic:pic xmlns:pic="http://schemas.openxmlformats.org/drawingml/2006/picture">
+                  <pic:nvPicPr>
+                    <pic:cNvPr id="1" name=""/>
+                    <pic:cNvPicPr/>
+                  </pic:nvPicPr>
+                  <pic:blipFill>
+                    <a:blip r:embed="rId27"/>
+                    <a:stretch>
+                      <a:fillRect/>
+                    </a:stretch>
+                  </pic:blipFill>
+                  <pic:spPr>
+                    <a:xfrm>
+                      <a:off x="0" y="0"/>
+                      <a:ext cx="2402224" cy="1177036"/>
+                    </a:xfrm>
+                    <a:prstGeom prst="rect">
+                      <a:avLst/>
+                    </a:prstGeom>
+                  </pic:spPr>
+                </pic:pic>
+              </a:graphicData>
+            </a:graphic>
+          </wp:inline>
+        </w:drawing>
+      </w:r>
+    </w:p>
+    <w:p>
+      <w:pPr>
+        <w:ind w:firstLine="420"/>
+        <w:rPr>
+          <w:rFonts w:ascii="Segoe UI Symbol" w:hAnsi="Segoe UI Symbol"/>
+          <w:color w:val="404040"/>
+          <w:shd w:val="clear" w:color="auto" w:fill="FFFFFF"/>
+        </w:rPr>
+      </w:pPr>
+      <w:r>
+        <w:rPr>
+          <w:rFonts w:ascii="Segoe UI Symbol" w:hAnsi="Segoe UI Symbol"/>
+          <w:color w:val="404040"/>
+          <w:shd w:val="clear" w:color="auto" w:fill="FFFFFF"/>
+        </w:rPr>
+        <w:lastRenderedPageBreak/>
+        <w:t>下面用三个元组</w:t>
+      </w:r>
+      <w:r>
+        <w:rPr>
+          <w:rFonts w:ascii="Segoe UI Symbol" w:hAnsi="Segoe UI Symbol"/>
+          <w:color w:val="404040"/>
+          <w:shd w:val="clear" w:color="auto" w:fill="FFFFFF"/>
+        </w:rPr>
+        <w:t xml:space="preserve">, </w:t>
+      </w:r>
+      <w:r>
+        <w:rPr>
+          <w:rFonts w:ascii="Segoe UI Symbol" w:hAnsi="Segoe UI Symbol"/>
+          <w:color w:val="404040"/>
+          <w:shd w:val="clear" w:color="auto" w:fill="FFFFFF"/>
+        </w:rPr>
+        <w:t>组成列表</w:t>
+      </w:r>
+      <w:r>
+        <w:rPr>
+          <w:rFonts w:ascii="Segoe UI Symbol" w:hAnsi="Segoe UI Symbol"/>
+          <w:color w:val="404040"/>
+          <w:shd w:val="clear" w:color="auto" w:fill="FFFFFF"/>
+        </w:rPr>
+        <w:t xml:space="preserve"> </w:t>
+      </w:r>
+      <w:r>
+        <w:rPr>
+          <w:rFonts w:ascii="Segoe UI Symbol" w:hAnsi="Segoe UI Symbol"/>
+          <w:color w:val="404040"/>
+          <w:shd w:val="clear" w:color="auto" w:fill="FFFFFF"/>
+        </w:rPr>
+        <w:t>通过</w:t>
+      </w:r>
+      <w:r>
+        <w:rPr>
+          <w:rFonts w:ascii="Segoe UI Symbol" w:hAnsi="Segoe UI Symbol"/>
+          <w:color w:val="404040"/>
+          <w:shd w:val="clear" w:color="auto" w:fill="FFFFFF"/>
+        </w:rPr>
+        <w:t> </w:t>
+      </w:r>
+      <w:r>
+        <w:rPr>
+          <w:rStyle w:val="a8"/>
+          <w:rFonts w:ascii="Segoe UI Symbol" w:hAnsi="Segoe UI Symbol"/>
+          <w:color w:val="404040"/>
+          <w:shd w:val="clear" w:color="auto" w:fill="FFFFFF"/>
+        </w:rPr>
+        <w:t>使用</w:t>
+      </w:r>
+      <w:r>
+        <w:rPr>
+          <w:rStyle w:val="a8"/>
+          <w:rFonts w:ascii="Segoe UI Symbol" w:hAnsi="Segoe UI Symbol"/>
+          <w:color w:val="404040"/>
+          <w:shd w:val="clear" w:color="auto" w:fill="FFFFFF"/>
+        </w:rPr>
+        <w:t>key</w:t>
+      </w:r>
+      <w:r>
+        <w:rPr>
+          <w:rStyle w:val="a8"/>
+          <w:rFonts w:ascii="Segoe UI Symbol" w:hAnsi="Segoe UI Symbol"/>
+          <w:color w:val="404040"/>
+          <w:shd w:val="clear" w:color="auto" w:fill="FFFFFF"/>
+        </w:rPr>
+        <w:t>参数</w:t>
+      </w:r>
+      <w:r>
+        <w:rPr>
+          <w:rStyle w:val="a8"/>
+          <w:rFonts w:ascii="Segoe UI Symbol" w:hAnsi="Segoe UI Symbol"/>
+          <w:color w:val="404040"/>
+          <w:shd w:val="clear" w:color="auto" w:fill="FFFFFF"/>
+        </w:rPr>
+        <w:t xml:space="preserve">, </w:t>
+      </w:r>
+      <w:r>
+        <w:rPr>
+          <w:rStyle w:val="a8"/>
+          <w:rFonts w:ascii="Segoe UI Symbol" w:hAnsi="Segoe UI Symbol"/>
+          <w:color w:val="404040"/>
+          <w:shd w:val="clear" w:color="auto" w:fill="FFFFFF"/>
+        </w:rPr>
+        <w:t>传入</w:t>
+      </w:r>
+      <w:r>
+        <w:rPr>
+          <w:rStyle w:val="a8"/>
+          <w:rFonts w:ascii="Segoe UI Symbol" w:hAnsi="Segoe UI Symbol"/>
+          <w:color w:val="404040"/>
+          <w:shd w:val="clear" w:color="auto" w:fill="FFFFFF"/>
+        </w:rPr>
+        <w:t>lambda</w:t>
+      </w:r>
+      <w:r>
+        <w:rPr>
+          <w:rStyle w:val="a8"/>
+          <w:rFonts w:ascii="Segoe UI Symbol" w:hAnsi="Segoe UI Symbol"/>
+          <w:color w:val="404040"/>
+          <w:shd w:val="clear" w:color="auto" w:fill="FFFFFF"/>
+        </w:rPr>
+        <w:t>匿名函数</w:t>
+      </w:r>
+      <w:r>
+        <w:rPr>
+          <w:rFonts w:ascii="Segoe UI Symbol" w:hAnsi="Segoe UI Symbol"/>
+          <w:color w:val="404040"/>
+          <w:shd w:val="clear" w:color="auto" w:fill="FFFFFF"/>
+        </w:rPr>
+        <w:t> </w:t>
+      </w:r>
+      <w:r>
+        <w:rPr>
+          <w:rFonts w:ascii="Segoe UI Symbol" w:hAnsi="Segoe UI Symbol"/>
+          <w:color w:val="404040"/>
+          <w:shd w:val="clear" w:color="auto" w:fill="FFFFFF"/>
+        </w:rPr>
+        <w:t>决定按哪个参数排序</w:t>
+      </w:r>
+      <w:r>
+        <w:rPr>
+          <w:rFonts w:ascii="Segoe UI Symbol" w:hAnsi="Segoe UI Symbol" w:hint="eastAsia"/>
+          <w:color w:val="404040"/>
+          <w:shd w:val="clear" w:color="auto" w:fill="FFFFFF"/>
+        </w:rPr>
+        <w:t>：</w:t>
+      </w:r>
+    </w:p>
+    <w:p>
+      <w:pPr>
+        <w:ind w:firstLine="420"/>
+        <w:rPr>
+          <w:rFonts w:ascii="Verdana" w:hAnsi="Verdana"/>
+          <w:color w:val="333333"/>
+          <w:szCs w:val="21"/>
+          <w:shd w:val="clear" w:color="auto" w:fill="FFFFFF"/>
+        </w:rPr>
+      </w:pPr>
+      <w:r>
+        <w:rPr>
+          <w:noProof/>
+        </w:rPr>
+        <w:drawing>
+          <wp:inline distT="0" distB="0" distL="0" distR="0" wp14:anchorId="5A12899F" wp14:editId="0C18BE9B">
+            <wp:extent cx="927463" cy="843148"/>
+            <wp:effectExtent l="0" t="0" r="6350" b="0"/>
+            <wp:docPr id="17" name="图片 17"/>
+            <wp:cNvGraphicFramePr>
+              <a:graphicFrameLocks xmlns:a="http://schemas.openxmlformats.org/drawingml/2006/main" noChangeAspect="1"/>
+            </wp:cNvGraphicFramePr>
+            <a:graphic xmlns:a="http://schemas.openxmlformats.org/drawingml/2006/main">
+              <a:graphicData uri="http://schemas.openxmlformats.org/drawingml/2006/picture">
+                <pic:pic xmlns:pic="http://schemas.openxmlformats.org/drawingml/2006/picture">
+                  <pic:nvPicPr>
+                    <pic:cNvPr id="1" name=""/>
+                    <pic:cNvPicPr/>
+                  </pic:nvPicPr>
+                  <pic:blipFill>
+                    <a:blip r:embed="rId28"/>
+                    <a:stretch>
+                      <a:fillRect/>
+                    </a:stretch>
+                  </pic:blipFill>
+                  <pic:spPr>
+                    <a:xfrm>
+                      <a:off x="0" y="0"/>
+                      <a:ext cx="930783" cy="846166"/>
+                    </a:xfrm>
+                    <a:prstGeom prst="rect">
+                      <a:avLst/>
+                    </a:prstGeom>
+                  </pic:spPr>
+                </pic:pic>
+              </a:graphicData>
+            </a:graphic>
+          </wp:inline>
+        </w:drawing>
+      </w:r>
+    </w:p>
+    <w:p>
+      <w:pPr>
+        <w:ind w:firstLine="420"/>
+        <w:rPr>
+          <w:shd w:val="clear" w:color="auto" w:fill="FFFFFF"/>
+        </w:rPr>
+      </w:pPr>
+      <w:r>
+        <w:rPr>
+          <w:shd w:val="clear" w:color="auto" w:fill="FFFFFF"/>
+        </w:rPr>
+        <w:t>以</w:t>
+      </w:r>
+      <w:r>
+        <w:rPr>
+          <w:shd w:val="clear" w:color="auto" w:fill="FFFFFF"/>
+        </w:rPr>
+        <w:t xml:space="preserve"> </w:t>
+      </w:r>
+      <w:r>
+        <w:rPr>
+          <w:shd w:val="clear" w:color="auto" w:fill="FFFFFF"/>
+        </w:rPr>
+        <w:t>元组</w:t>
+      </w:r>
+      <w:r>
+        <w:rPr>
+          <w:shd w:val="clear" w:color="auto" w:fill="FFFFFF"/>
+        </w:rPr>
+        <w:t xml:space="preserve"> </w:t>
+      </w:r>
+      <w:r>
+        <w:rPr>
+          <w:shd w:val="clear" w:color="auto" w:fill="FFFFFF"/>
+        </w:rPr>
+        <w:t>的</w:t>
+      </w:r>
+      <w:r>
+        <w:rPr>
+          <w:shd w:val="clear" w:color="auto" w:fill="FFFFFF"/>
+        </w:rPr>
+        <w:t xml:space="preserve"> </w:t>
+      </w:r>
+      <w:r>
+        <w:rPr>
+          <w:shd w:val="clear" w:color="auto" w:fill="FFFFFF"/>
+        </w:rPr>
+        <w:t>第二个</w:t>
+      </w:r>
+      <w:r>
+        <w:rPr>
+          <w:shd w:val="clear" w:color="auto" w:fill="FFFFFF"/>
+        </w:rPr>
+        <w:t xml:space="preserve"> </w:t>
+      </w:r>
+      <w:r>
+        <w:rPr>
+          <w:shd w:val="clear" w:color="auto" w:fill="FFFFFF"/>
+        </w:rPr>
+        <w:t>元素</w:t>
+      </w:r>
+      <w:r>
+        <w:rPr>
+          <w:shd w:val="clear" w:color="auto" w:fill="FFFFFF"/>
+        </w:rPr>
+        <w:t xml:space="preserve"> </w:t>
+      </w:r>
+      <w:r>
+        <w:rPr>
+          <w:shd w:val="clear" w:color="auto" w:fill="FFFFFF"/>
+        </w:rPr>
+        <w:t>排序</w:t>
+      </w:r>
+      <w:r>
+        <w:rPr>
+          <w:shd w:val="clear" w:color="auto" w:fill="FFFFFF"/>
+        </w:rPr>
+        <w:t>:</w:t>
+      </w:r>
+    </w:p>
+    <w:p>
+      <w:pPr>
+        <w:ind w:firstLine="420"/>
+        <w:rPr>
+          <w:rFonts w:ascii="Verdana" w:hAnsi="Verdana"/>
+          <w:color w:val="333333"/>
+          <w:szCs w:val="21"/>
+          <w:shd w:val="clear" w:color="auto" w:fill="FFFFFF"/>
+        </w:rPr>
+      </w:pPr>
+      <w:r>
+        <w:rPr>
+          <w:noProof/>
+        </w:rPr>
+        <w:drawing>
+          <wp:inline distT="0" distB="0" distL="0" distR="0" wp14:anchorId="481A845A" wp14:editId="30484FDE">
+            <wp:extent cx="1894114" cy="318811"/>
+            <wp:effectExtent l="0" t="0" r="0" b="5080"/>
+            <wp:docPr id="18" name="图片 18"/>
+            <wp:cNvGraphicFramePr>
+              <a:graphicFrameLocks xmlns:a="http://schemas.openxmlformats.org/drawingml/2006/main" noChangeAspect="1"/>
+            </wp:cNvGraphicFramePr>
+            <a:graphic xmlns:a="http://schemas.openxmlformats.org/drawingml/2006/main">
+              <a:graphicData uri="http://schemas.openxmlformats.org/drawingml/2006/picture">
+                <pic:pic xmlns:pic="http://schemas.openxmlformats.org/drawingml/2006/picture">
+                  <pic:nvPicPr>
+                    <pic:cNvPr id="1" name=""/>
+                    <pic:cNvPicPr/>
+                  </pic:nvPicPr>
+                  <pic:blipFill>
+                    <a:blip r:embed="rId29"/>
+                    <a:stretch>
+                      <a:fillRect/>
+                    </a:stretch>
+                  </pic:blipFill>
+                  <pic:spPr>
+                    <a:xfrm>
+                      <a:off x="0" y="0"/>
+                      <a:ext cx="1918375" cy="322895"/>
+                    </a:xfrm>
+                    <a:prstGeom prst="rect">
+                      <a:avLst/>
+                    </a:prstGeom>
+                  </pic:spPr>
+                </pic:pic>
+              </a:graphicData>
+            </a:graphic>
+          </wp:inline>
+        </w:drawing>
+      </w:r>
+    </w:p>
+    <w:p>
+      <w:pPr>
+        <w:ind w:firstLine="420"/>
+        <w:rPr>
+          <w:rFonts w:ascii="Segoe UI Symbol" w:hAnsi="Segoe UI Symbol"/>
+          <w:color w:val="404040"/>
+          <w:shd w:val="clear" w:color="auto" w:fill="FFFFFF"/>
+        </w:rPr>
+      </w:pPr>
+      <w:r>
+        <w:rPr>
+          <w:rFonts w:ascii="Segoe UI Symbol" w:hAnsi="Segoe UI Symbol"/>
+          <w:color w:val="404040"/>
+          <w:shd w:val="clear" w:color="auto" w:fill="FFFFFF"/>
+        </w:rPr>
+        <w:t>以</w:t>
+      </w:r>
+      <w:r>
+        <w:rPr>
+          <w:rFonts w:ascii="Segoe UI Symbol" w:hAnsi="Segoe UI Symbol"/>
+          <w:color w:val="404040"/>
+          <w:shd w:val="clear" w:color="auto" w:fill="FFFFFF"/>
+        </w:rPr>
+        <w:t xml:space="preserve"> </w:t>
+      </w:r>
+      <w:r>
+        <w:rPr>
+          <w:rFonts w:ascii="Segoe UI Symbol" w:hAnsi="Segoe UI Symbol"/>
+          <w:color w:val="404040"/>
+          <w:shd w:val="clear" w:color="auto" w:fill="FFFFFF"/>
+        </w:rPr>
+        <w:t>元组</w:t>
+      </w:r>
+      <w:r>
+        <w:rPr>
+          <w:rFonts w:ascii="Segoe UI Symbol" w:hAnsi="Segoe UI Symbol"/>
+          <w:color w:val="404040"/>
+          <w:shd w:val="clear" w:color="auto" w:fill="FFFFFF"/>
+        </w:rPr>
+        <w:t xml:space="preserve"> </w:t>
+      </w:r>
+      <w:r>
+        <w:rPr>
+          <w:rFonts w:ascii="Segoe UI Symbol" w:hAnsi="Segoe UI Symbol"/>
+          <w:color w:val="404040"/>
+          <w:shd w:val="clear" w:color="auto" w:fill="FFFFFF"/>
+        </w:rPr>
+        <w:t>的</w:t>
+      </w:r>
+      <w:r>
+        <w:rPr>
+          <w:rFonts w:ascii="Segoe UI Symbol" w:hAnsi="Segoe UI Symbol"/>
+          <w:color w:val="404040"/>
+          <w:shd w:val="clear" w:color="auto" w:fill="FFFFFF"/>
+        </w:rPr>
+        <w:t xml:space="preserve"> </w:t>
+      </w:r>
+      <w:r>
+        <w:rPr>
+          <w:rFonts w:ascii="Segoe UI Symbol" w:hAnsi="Segoe UI Symbol"/>
+          <w:color w:val="404040"/>
+          <w:shd w:val="clear" w:color="auto" w:fill="FFFFFF"/>
+        </w:rPr>
+        <w:t>第三个</w:t>
+      </w:r>
+      <w:r>
+        <w:rPr>
+          <w:rFonts w:ascii="Segoe UI Symbol" w:hAnsi="Segoe UI Symbol"/>
+          <w:color w:val="404040"/>
+          <w:shd w:val="clear" w:color="auto" w:fill="FFFFFF"/>
+        </w:rPr>
+        <w:t xml:space="preserve"> </w:t>
+      </w:r>
+      <w:r>
+        <w:rPr>
+          <w:rFonts w:ascii="Segoe UI Symbol" w:hAnsi="Segoe UI Symbol"/>
+          <w:color w:val="404040"/>
+          <w:shd w:val="clear" w:color="auto" w:fill="FFFFFF"/>
+        </w:rPr>
+        <w:t>元素</w:t>
+      </w:r>
+      <w:r>
+        <w:rPr>
+          <w:rFonts w:ascii="Segoe UI Symbol" w:hAnsi="Segoe UI Symbol"/>
+          <w:color w:val="404040"/>
+          <w:shd w:val="clear" w:color="auto" w:fill="FFFFFF"/>
+        </w:rPr>
+        <w:t xml:space="preserve"> </w:t>
+      </w:r>
+      <w:r>
+        <w:rPr>
+          <w:rFonts w:ascii="Segoe UI Symbol" w:hAnsi="Segoe UI Symbol"/>
+          <w:color w:val="404040"/>
+          <w:shd w:val="clear" w:color="auto" w:fill="FFFFFF"/>
+        </w:rPr>
+        <w:t>排序</w:t>
+      </w:r>
+      <w:r>
+        <w:rPr>
+          <w:rFonts w:ascii="Segoe UI Symbol" w:hAnsi="Segoe UI Symbol"/>
+          <w:color w:val="404040"/>
+          <w:shd w:val="clear" w:color="auto" w:fill="FFFFFF"/>
+        </w:rPr>
+        <w:t>:</w:t>
+      </w:r>
+    </w:p>
+    <w:p>
+      <w:pPr>
+        <w:ind w:firstLine="420"/>
+        <w:rPr>
+          <w:rFonts w:ascii="Verdana" w:hAnsi="Verdana"/>
+          <w:color w:val="333333"/>
+          <w:szCs w:val="21"/>
+          <w:shd w:val="clear" w:color="auto" w:fill="FFFFFF"/>
+        </w:rPr>
+      </w:pPr>
+      <w:r>
+        <w:rPr>
+          <w:noProof/>
+        </w:rPr>
+        <w:drawing>
+          <wp:inline distT="0" distB="0" distL="0" distR="0" wp14:anchorId="5DD1562B" wp14:editId="57368A87">
+            <wp:extent cx="1929740" cy="303337"/>
+            <wp:effectExtent l="0" t="0" r="0" b="1905"/>
+            <wp:docPr id="19" name="图片 19"/>
+            <wp:cNvGraphicFramePr>
+              <a:graphicFrameLocks xmlns:a="http://schemas.openxmlformats.org/drawingml/2006/main" noChangeAspect="1"/>
+            </wp:cNvGraphicFramePr>
+            <a:graphic xmlns:a="http://schemas.openxmlformats.org/drawingml/2006/main">
+              <a:graphicData uri="http://schemas.openxmlformats.org/drawingml/2006/picture">
+                <pic:pic xmlns:pic="http://schemas.openxmlformats.org/drawingml/2006/picture">
+                  <pic:nvPicPr>
+                    <pic:cNvPr id="1" name=""/>
+                    <pic:cNvPicPr/>
+                  </pic:nvPicPr>
+                  <pic:blipFill>
+                    <a:blip r:embed="rId30"/>
+                    <a:stretch>
+                      <a:fillRect/>
+                    </a:stretch>
+                  </pic:blipFill>
+                  <pic:spPr>
+                    <a:xfrm>
+                      <a:off x="0" y="0"/>
+                      <a:ext cx="1965927" cy="309025"/>
+                    </a:xfrm>
+                    <a:prstGeom prst="rect">
+                      <a:avLst/>
+                    </a:prstGeom>
+                  </pic:spPr>
+                </pic:pic>
+              </a:graphicData>
+            </a:graphic>
+          </wp:inline>
+        </w:drawing>
+      </w:r>
+    </w:p>
+    <w:p>
+      <w:pPr>
+        <w:ind w:firstLine="420"/>
+        <w:rPr>
+          <w:rFonts w:ascii="Segoe UI Symbol" w:hAnsi="Segoe UI Symbol"/>
+          <w:color w:val="404040"/>
+          <w:shd w:val="clear" w:color="auto" w:fill="FFFFFF"/>
+        </w:rPr>
+      </w:pPr>
+      <w:r>
+        <w:rPr>
+          <w:rFonts w:ascii="Segoe UI Symbol" w:hAnsi="Segoe UI Symbol"/>
+          <w:color w:val="404040"/>
+          <w:shd w:val="clear" w:color="auto" w:fill="FFFFFF"/>
+        </w:rPr>
+        <w:t>以</w:t>
+      </w:r>
+      <w:r>
+        <w:rPr>
+          <w:rFonts w:ascii="Segoe UI Symbol" w:hAnsi="Segoe UI Symbol"/>
+          <w:color w:val="404040"/>
+          <w:shd w:val="clear" w:color="auto" w:fill="FFFFFF"/>
+        </w:rPr>
+        <w:t xml:space="preserve"> </w:t>
+      </w:r>
+      <w:r>
+        <w:rPr>
+          <w:rFonts w:ascii="Segoe UI Symbol" w:hAnsi="Segoe UI Symbol"/>
+          <w:color w:val="404040"/>
+          <w:shd w:val="clear" w:color="auto" w:fill="FFFFFF"/>
+        </w:rPr>
+        <w:t>元组</w:t>
+      </w:r>
+      <w:r>
+        <w:rPr>
+          <w:rFonts w:ascii="Segoe UI Symbol" w:hAnsi="Segoe UI Symbol"/>
+          <w:color w:val="404040"/>
+          <w:shd w:val="clear" w:color="auto" w:fill="FFFFFF"/>
+        </w:rPr>
+        <w:t xml:space="preserve"> </w:t>
+      </w:r>
+      <w:r>
+        <w:rPr>
+          <w:rFonts w:ascii="Segoe UI Symbol" w:hAnsi="Segoe UI Symbol"/>
+          <w:color w:val="404040"/>
+          <w:shd w:val="clear" w:color="auto" w:fill="FFFFFF"/>
+        </w:rPr>
+        <w:t>的</w:t>
+      </w:r>
+      <w:r>
+        <w:rPr>
+          <w:rFonts w:ascii="Segoe UI Symbol" w:hAnsi="Segoe UI Symbol"/>
+          <w:color w:val="404040"/>
+          <w:shd w:val="clear" w:color="auto" w:fill="FFFFFF"/>
+        </w:rPr>
+        <w:t xml:space="preserve"> </w:t>
+      </w:r>
+      <w:r>
+        <w:rPr>
+          <w:rFonts w:ascii="Segoe UI Symbol" w:hAnsi="Segoe UI Symbol"/>
+          <w:color w:val="404040"/>
+          <w:shd w:val="clear" w:color="auto" w:fill="FFFFFF"/>
+        </w:rPr>
+        <w:t>第一个</w:t>
+      </w:r>
+      <w:r>
+        <w:rPr>
+          <w:rFonts w:ascii="Segoe UI Symbol" w:hAnsi="Segoe UI Symbol"/>
+          <w:color w:val="404040"/>
+          <w:shd w:val="clear" w:color="auto" w:fill="FFFFFF"/>
+        </w:rPr>
+        <w:t xml:space="preserve"> </w:t>
+      </w:r>
+      <w:r>
+        <w:rPr>
+          <w:rFonts w:ascii="Segoe UI Symbol" w:hAnsi="Segoe UI Symbol"/>
+          <w:color w:val="404040"/>
+          <w:shd w:val="clear" w:color="auto" w:fill="FFFFFF"/>
+        </w:rPr>
+        <w:t>元素</w:t>
+      </w:r>
+      <w:r>
+        <w:rPr>
+          <w:rFonts w:ascii="Segoe UI Symbol" w:hAnsi="Segoe UI Symbol"/>
+          <w:color w:val="404040"/>
+          <w:shd w:val="clear" w:color="auto" w:fill="FFFFFF"/>
+        </w:rPr>
+        <w:t xml:space="preserve"> </w:t>
+      </w:r>
+      <w:r>
+        <w:rPr>
+          <w:rFonts w:ascii="Segoe UI Symbol" w:hAnsi="Segoe UI Symbol"/>
+          <w:color w:val="404040"/>
+          <w:shd w:val="clear" w:color="auto" w:fill="FFFFFF"/>
+        </w:rPr>
+        <w:t>排序</w:t>
+      </w:r>
+      <w:r>
+        <w:rPr>
+          <w:rFonts w:ascii="Segoe UI Symbol" w:hAnsi="Segoe UI Symbol"/>
+          <w:color w:val="404040"/>
+          <w:shd w:val="clear" w:color="auto" w:fill="FFFFFF"/>
+        </w:rPr>
+        <w:t>:</w:t>
+      </w:r>
+    </w:p>
+    <w:p>
+      <w:pPr>
+        <w:ind w:firstLine="420"/>
+        <w:rPr>
+          <w:rFonts w:ascii="Verdana" w:hAnsi="Verdana"/>
+          <w:color w:val="333333"/>
+          <w:szCs w:val="21"/>
+          <w:shd w:val="clear" w:color="auto" w:fill="FFFFFF"/>
+        </w:rPr>
+      </w:pPr>
+      <w:r>
+        <w:rPr>
+          <w:noProof/>
+        </w:rPr>
+        <w:drawing>
+          <wp:inline distT="0" distB="0" distL="0" distR="0" wp14:anchorId="6D760318" wp14:editId="35BDC173">
+            <wp:extent cx="1893570" cy="381256"/>
+            <wp:effectExtent l="0" t="0" r="0" b="0"/>
+            <wp:docPr id="20" name="图片 20"/>
+            <wp:cNvGraphicFramePr>
+              <a:graphicFrameLocks xmlns:a="http://schemas.openxmlformats.org/drawingml/2006/main" noChangeAspect="1"/>
+            </wp:cNvGraphicFramePr>
+            <a:graphic xmlns:a="http://schemas.openxmlformats.org/drawingml/2006/main">
+              <a:graphicData uri="http://schemas.openxmlformats.org/drawingml/2006/picture">
+                <pic:pic xmlns:pic="http://schemas.openxmlformats.org/drawingml/2006/picture">
+                  <pic:nvPicPr>
+                    <pic:cNvPr id="1" name=""/>
+                    <pic:cNvPicPr/>
+                  </pic:nvPicPr>
+                  <pic:blipFill>
+                    <a:blip r:embed="rId31"/>
+                    <a:stretch>
+                      <a:fillRect/>
+                    </a:stretch>
+                  </pic:blipFill>
+                  <pic:spPr>
+                    <a:xfrm>
+                      <a:off x="0" y="0"/>
+                      <a:ext cx="1908400" cy="384242"/>
+                    </a:xfrm>
+                    <a:prstGeom prst="rect">
+                      <a:avLst/>
+                    </a:prstGeom>
+                  </pic:spPr>
+                </pic:pic>
+              </a:graphicData>
+            </a:graphic>
+          </wp:inline>
+        </w:drawing>
+      </w:r>
+    </w:p>
+    <w:p>
+      <w:pPr>
+        <w:pStyle w:val="a4"/>
+        <w:numPr>
+          <w:ilvl w:val="0"/>
+          <w:numId w:val="15"/>
+        </w:numPr>
+        <w:ind w:firstLineChars="0"/>
+        <w:rPr>
+          <w:rFonts w:hint="eastAsia"/>
+          <w:color w:val="FF0000"/>
+        </w:rPr>
+      </w:pPr>
+      <w:r>
+        <w:rPr>
+          <w:b/>
+          <w:bCs/>
+          <w:color w:val="FF0000"/>
+        </w:rPr>
+        <w:t>sorted</w:t>
+      </w:r>
+      <w:r>
+        <w:rPr>
+          <w:color w:val="FF0000"/>
+        </w:rPr>
+        <w:t> </w:t>
+      </w:r>
+      <w:r>
+        <w:rPr>
+          <w:color w:val="FF0000"/>
+        </w:rPr>
+        <w:t>负责对</w:t>
+      </w:r>
+      <w:r>
+        <w:rPr>
+          <w:color w:val="FF0000"/>
+        </w:rPr>
+        <w:t> </w:t>
+      </w:r>
+      <w:r>
+        <w:rPr>
+          <w:b/>
+          <w:bCs/>
+          <w:color w:val="FF0000"/>
+        </w:rPr>
+        <w:t>列表</w:t>
+      </w:r>
+      <w:r>
+        <w:rPr>
+          <w:b/>
+          <w:bCs/>
+          <w:color w:val="FF0000"/>
+        </w:rPr>
+        <w:t>a</w:t>
+      </w:r>
+      <w:r>
+        <w:rPr>
+          <w:color w:val="FF0000"/>
+        </w:rPr>
+        <w:t> </w:t>
+      </w:r>
+      <w:r>
+        <w:rPr>
+          <w:color w:val="FF0000"/>
+        </w:rPr>
+        <w:t>进行</w:t>
+      </w:r>
+      <w:r>
+        <w:rPr>
+          <w:color w:val="FF0000"/>
+        </w:rPr>
+        <w:t xml:space="preserve"> </w:t>
+      </w:r>
+      <w:r>
+        <w:rPr>
+          <w:color w:val="FF0000"/>
+        </w:rPr>
+        <w:t>迭代</w:t>
+      </w:r>
+      <w:r>
+        <w:rPr>
+          <w:color w:val="FF0000"/>
+        </w:rPr>
+        <w:t xml:space="preserve">, </w:t>
+      </w:r>
+      <w:r>
+        <w:rPr>
+          <w:color w:val="FF0000"/>
+        </w:rPr>
+        <w:t>循环</w:t>
+      </w:r>
+      <w:proofErr w:type="gramStart"/>
+      <w:r>
+        <w:rPr>
+          <w:color w:val="FF0000"/>
+        </w:rPr>
+        <w:t>遍历每</w:t>
+      </w:r>
+      <w:proofErr w:type="gramEnd"/>
+      <w:r>
+        <w:rPr>
+          <w:color w:val="FF0000"/>
+        </w:rPr>
+        <w:t>一个</w:t>
+      </w:r>
+      <w:r>
+        <w:rPr>
+          <w:color w:val="FF0000"/>
+        </w:rPr>
+        <w:t xml:space="preserve"> </w:t>
+      </w:r>
+      <w:r>
+        <w:rPr>
+          <w:color w:val="FF0000"/>
+        </w:rPr>
+        <w:t>对象</w:t>
+      </w:r>
+      <w:r>
+        <w:rPr>
+          <w:color w:val="FF0000"/>
+        </w:rPr>
+        <w:t xml:space="preserve">, </w:t>
+      </w:r>
+      <w:r>
+        <w:rPr>
+          <w:color w:val="FF0000"/>
+        </w:rPr>
+        <w:t>这里就是</w:t>
+      </w:r>
+      <w:r>
+        <w:rPr>
+          <w:color w:val="FF0000"/>
+        </w:rPr>
+        <w:t xml:space="preserve"> </w:t>
+      </w:r>
+      <w:r>
+        <w:rPr>
+          <w:color w:val="FF0000"/>
+        </w:rPr>
+        <w:t>遍历这三个元组</w:t>
+      </w:r>
+    </w:p>
+    <w:p>
+      <w:pPr>
+        <w:pStyle w:val="a4"/>
+        <w:numPr>
+          <w:ilvl w:val="0"/>
+          <w:numId w:val="15"/>
+        </w:numPr>
+        <w:ind w:firstLineChars="0"/>
+        <w:rPr>
+          <w:color w:val="FF0000"/>
+        </w:rPr>
+      </w:pPr>
+      <w:r>
+        <w:rPr>
+          <w:b/>
+          <w:bCs/>
+          <w:color w:val="FF0000"/>
+        </w:rPr>
+        <w:t>a</w:t>
+      </w:r>
+      <w:r>
+        <w:rPr>
+          <w:color w:val="FF0000"/>
+        </w:rPr>
+        <w:t> </w:t>
+      </w:r>
+      <w:r>
+        <w:rPr>
+          <w:color w:val="FF0000"/>
+        </w:rPr>
+        <w:t>就是那个列表</w:t>
+      </w:r>
+    </w:p>
+    <w:p>
+      <w:pPr>
+        <w:ind w:firstLine="422"/>
+        <w:rPr>
+          <w:rFonts w:hint="eastAsia"/>
+          <w:color w:val="FF0000"/>
+        </w:rPr>
+      </w:pPr>
+      <w:r>
+        <w:rPr>
+          <w:b/>
+          <w:bCs/>
+          <w:color w:val="FF0000"/>
+        </w:rPr>
+        <w:t>3</w:t>
+      </w:r>
+      <w:r>
+        <w:rPr>
+          <w:rFonts w:hint="eastAsia"/>
+          <w:b/>
+          <w:bCs/>
+          <w:color w:val="FF0000"/>
+        </w:rPr>
+        <w:t>、</w:t>
+      </w:r>
+      <w:r>
+        <w:rPr>
+          <w:b/>
+          <w:bCs/>
+          <w:color w:val="FF0000"/>
+        </w:rPr>
+        <w:t>x</w:t>
+      </w:r>
+      <w:r>
+        <w:rPr>
+          <w:color w:val="FF0000"/>
+        </w:rPr>
+        <w:t> </w:t>
+      </w:r>
+      <w:r>
+        <w:rPr>
+          <w:color w:val="FF0000"/>
+        </w:rPr>
+        <w:t>指代</w:t>
+      </w:r>
+      <w:r>
+        <w:rPr>
+          <w:color w:val="FF0000"/>
+        </w:rPr>
+        <w:t xml:space="preserve"> </w:t>
+      </w:r>
+      <w:r>
+        <w:rPr>
+          <w:color w:val="FF0000"/>
+        </w:rPr>
+        <w:t>元组里的</w:t>
+      </w:r>
+      <w:r>
+        <w:rPr>
+          <w:color w:val="FF0000"/>
+        </w:rPr>
+        <w:t xml:space="preserve"> </w:t>
+      </w:r>
+      <w:r>
+        <w:rPr>
+          <w:color w:val="FF0000"/>
+        </w:rPr>
+        <w:t>每一个对象</w:t>
+      </w:r>
+      <w:r>
+        <w:rPr>
+          <w:color w:val="FF0000"/>
+        </w:rPr>
+        <w:t xml:space="preserve">, </w:t>
+      </w:r>
+      <w:r>
+        <w:rPr>
+          <w:color w:val="FF0000"/>
+        </w:rPr>
+        <w:t>即</w:t>
+      </w:r>
+      <w:r>
+        <w:rPr>
+          <w:color w:val="FF0000"/>
+        </w:rPr>
+        <w:t xml:space="preserve"> </w:t>
+      </w:r>
+      <w:r>
+        <w:rPr>
+          <w:color w:val="FF0000"/>
+        </w:rPr>
+        <w:t>每一个元组</w:t>
+      </w:r>
+    </w:p>
+    <w:p>
+      <w:pPr>
+        <w:ind w:firstLine="420"/>
+        <w:rPr>
+          <w:color w:val="FF0000"/>
+        </w:rPr>
+      </w:pPr>
+      <w:r>
+        <w:rPr>
+          <w:color w:val="FF0000"/>
+        </w:rPr>
+        <w:t>4</w:t>
+      </w:r>
+      <w:r>
+        <w:rPr>
+          <w:rFonts w:hint="eastAsia"/>
+          <w:color w:val="FF0000"/>
+        </w:rPr>
+        <w:t>、</w:t>
+      </w:r>
+      <w:r>
+        <w:rPr>
+          <w:b/>
+          <w:bCs/>
+          <w:color w:val="FF0000"/>
+        </w:rPr>
+        <w:t>x[1]</w:t>
+      </w:r>
+      <w:r>
+        <w:rPr>
+          <w:color w:val="FF0000"/>
+        </w:rPr>
+        <w:t> </w:t>
+      </w:r>
+      <w:r>
+        <w:rPr>
+          <w:color w:val="FF0000"/>
+        </w:rPr>
+        <w:t>指代</w:t>
+      </w:r>
+      <w:r>
+        <w:rPr>
+          <w:color w:val="FF0000"/>
+        </w:rPr>
+        <w:t xml:space="preserve"> </w:t>
+      </w:r>
+      <w:r>
+        <w:rPr>
+          <w:color w:val="FF0000"/>
+        </w:rPr>
+        <w:t>元组的</w:t>
+      </w:r>
+      <w:r>
+        <w:rPr>
+          <w:color w:val="FF0000"/>
+        </w:rPr>
+        <w:t xml:space="preserve"> </w:t>
+      </w:r>
+      <w:r>
+        <w:rPr>
+          <w:color w:val="FF0000"/>
+        </w:rPr>
+        <w:t>第二个元素</w:t>
+      </w:r>
+    </w:p>
+    <w:p>
+      <w:pPr>
+        <w:ind w:firstLine="420"/>
+        <w:rPr>
+          <w:rFonts w:ascii="Verdana" w:hAnsi="Verdana"/>
+          <w:color w:val="333333"/>
+          <w:szCs w:val="21"/>
+          <w:shd w:val="clear" w:color="auto" w:fill="FFFFFF"/>
+        </w:rPr>
+      </w:pPr>
+    </w:p>
+    <w:p>
+      <w:pPr>
+        <w:ind w:firstLine="420"/>
+        <w:rPr>
+          <w:rFonts w:ascii="Verdana" w:hAnsi="Verdana"/>
+          <w:color w:val="333333"/>
+          <w:szCs w:val="21"/>
+          <w:shd w:val="clear" w:color="auto" w:fill="FFFFFF"/>
+        </w:rPr>
+      </w:pPr>
+      <w:r>
+        <w:rPr>
+          <w:rFonts w:ascii="Verdana" w:hAnsi="Verdana" w:hint="eastAsia"/>
+          <w:color w:val="333333"/>
+          <w:szCs w:val="21"/>
+          <w:shd w:val="clear" w:color="auto" w:fill="FFFFFF"/>
+        </w:rPr>
+        <w:t>字典</w:t>
+      </w:r>
+      <w:r>
+        <w:rPr>
+          <w:rFonts w:ascii="Verdana" w:hAnsi="Verdana"/>
+          <w:color w:val="333333"/>
+          <w:szCs w:val="21"/>
+          <w:shd w:val="clear" w:color="auto" w:fill="FFFFFF"/>
+        </w:rPr>
+        <w:t>排序</w:t>
+      </w:r>
+    </w:p>
+    <w:p>
+      <w:pPr>
+        <w:ind w:firstLine="420"/>
+        <w:rPr>
+          <w:rFonts w:ascii="Verdana" w:hAnsi="Verdana"/>
+          <w:color w:val="333333"/>
+          <w:szCs w:val="21"/>
+          <w:shd w:val="clear" w:color="auto" w:fill="FFFFFF"/>
+        </w:rPr>
+      </w:pPr>
+      <w:r>
+        <w:rPr>
+          <w:noProof/>
+        </w:rPr>
+        <w:drawing>
+          <wp:inline distT="0" distB="0" distL="0" distR="0" wp14:anchorId="7F1708C6" wp14:editId="5687B67B">
+            <wp:extent cx="3348842" cy="275369"/>
+            <wp:effectExtent l="0" t="0" r="4445" b="0"/>
+            <wp:docPr id="21" name="图片 21"/>
+            <wp:cNvGraphicFramePr>
+              <a:graphicFrameLocks xmlns:a="http://schemas.openxmlformats.org/drawingml/2006/main" noChangeAspect="1"/>
+            </wp:cNvGraphicFramePr>
+            <a:graphic xmlns:a="http://schemas.openxmlformats.org/drawingml/2006/main">
+              <a:graphicData uri="http://schemas.openxmlformats.org/drawingml/2006/picture">
+                <pic:pic xmlns:pic="http://schemas.openxmlformats.org/drawingml/2006/picture">
+                  <pic:nvPicPr>
+                    <pic:cNvPr id="1" name=""/>
+                    <pic:cNvPicPr/>
+                  </pic:nvPicPr>
+                  <pic:blipFill>
+                    <a:blip r:embed="rId32"/>
+                    <a:stretch>
+                      <a:fillRect/>
+                    </a:stretch>
+                  </pic:blipFill>
+                  <pic:spPr>
+                    <a:xfrm>
+                      <a:off x="0" y="0"/>
+                      <a:ext cx="3394662" cy="279137"/>
+                    </a:xfrm>
+                    <a:prstGeom prst="rect">
+                      <a:avLst/>
+                    </a:prstGeom>
+                  </pic:spPr>
+                </pic:pic>
+              </a:graphicData>
+            </a:graphic>
+          </wp:inline>
+        </w:drawing>
+      </w:r>
+    </w:p>
+    <w:p>
+      <w:pPr>
+        <w:ind w:firstLine="420"/>
+        <w:rPr>
+          <w:rFonts w:ascii="Segoe UI Symbol" w:hAnsi="Segoe UI Symbol"/>
+          <w:color w:val="404040"/>
+          <w:shd w:val="clear" w:color="auto" w:fill="FFFFFF"/>
+        </w:rPr>
+      </w:pPr>
+      <w:r>
+        <w:rPr>
+          <w:rFonts w:ascii="Segoe UI Symbol" w:hAnsi="Segoe UI Symbol"/>
+          <w:color w:val="404040"/>
+          <w:shd w:val="clear" w:color="auto" w:fill="FFFFFF"/>
+        </w:rPr>
+        <w:t>直接用</w:t>
+      </w:r>
+      <w:r>
+        <w:rPr>
+          <w:rFonts w:ascii="Segoe UI Symbol" w:hAnsi="Segoe UI Symbol"/>
+          <w:color w:val="404040"/>
+          <w:shd w:val="clear" w:color="auto" w:fill="FFFFFF"/>
+        </w:rPr>
+        <w:t>key</w:t>
+      </w:r>
+      <w:r>
+        <w:rPr>
+          <w:rFonts w:ascii="Segoe UI Symbol" w:hAnsi="Segoe UI Symbol"/>
+          <w:color w:val="404040"/>
+          <w:shd w:val="clear" w:color="auto" w:fill="FFFFFF"/>
+        </w:rPr>
+        <w:t>排序</w:t>
+      </w:r>
+    </w:p>
+    <w:p>
+      <w:pPr>
+        <w:ind w:firstLine="420"/>
+        <w:rPr>
+          <w:rFonts w:ascii="Verdana" w:hAnsi="Verdana"/>
+          <w:color w:val="333333"/>
+          <w:szCs w:val="21"/>
+          <w:shd w:val="clear" w:color="auto" w:fill="FFFFFF"/>
+        </w:rPr>
+      </w:pPr>
+      <w:r>
+        <w:rPr>
+          <w:noProof/>
+        </w:rPr>
+        <w:drawing>
+          <wp:inline distT="0" distB="0" distL="0" distR="0" wp14:anchorId="00B56C9A" wp14:editId="59611D14">
+            <wp:extent cx="1238250" cy="457200"/>
+            <wp:effectExtent l="0" t="0" r="0" b="0"/>
+            <wp:docPr id="22" name="图片 22"/>
+            <wp:cNvGraphicFramePr>
+              <a:graphicFrameLocks xmlns:a="http://schemas.openxmlformats.org/drawingml/2006/main" noChangeAspect="1"/>
+            </wp:cNvGraphicFramePr>
+            <a:graphic xmlns:a="http://schemas.openxmlformats.org/drawingml/2006/main">
+              <a:graphicData uri="http://schemas.openxmlformats.org/drawingml/2006/picture">
+                <pic:pic xmlns:pic="http://schemas.openxmlformats.org/drawingml/2006/picture">
+                  <pic:nvPicPr>
+                    <pic:cNvPr id="1" name=""/>
+                    <pic:cNvPicPr/>
+                  </pic:nvPicPr>
+                  <pic:blipFill>
+                    <a:blip r:embed="rId33"/>
+                    <a:stretch>
+                      <a:fillRect/>
+                    </a:stretch>
+                  </pic:blipFill>
+                  <pic:spPr>
+                    <a:xfrm>
+                      <a:off x="0" y="0"/>
+                      <a:ext cx="1238250" cy="457200"/>
+                    </a:xfrm>
+                    <a:prstGeom prst="rect">
+                      <a:avLst/>
+                    </a:prstGeom>
+                  </pic:spPr>
+                </pic:pic>
+              </a:graphicData>
+            </a:graphic>
+          </wp:inline>
+        </w:drawing>
+      </w:r>
+    </w:p>
+    <w:p>
+      <w:pPr>
+        <w:ind w:firstLine="420"/>
+        <w:rPr>
+          <w:rFonts w:ascii="Segoe UI Symbol" w:hAnsi="Segoe UI Symbol"/>
+          <w:color w:val="404040"/>
+          <w:shd w:val="clear" w:color="auto" w:fill="FFFFFF"/>
+        </w:rPr>
+      </w:pPr>
+      <w:r>
+        <w:rPr>
+          <w:rFonts w:ascii="Segoe UI Symbol" w:hAnsi="Segoe UI Symbol"/>
+          <w:color w:val="404040"/>
+          <w:shd w:val="clear" w:color="auto" w:fill="FFFFFF"/>
+        </w:rPr>
+        <w:t>下方代码流程</w:t>
+      </w:r>
+      <w:r>
+        <w:rPr>
+          <w:rFonts w:ascii="Segoe UI Symbol" w:hAnsi="Segoe UI Symbol"/>
+          <w:color w:val="404040"/>
+          <w:shd w:val="clear" w:color="auto" w:fill="FFFFFF"/>
+        </w:rPr>
+        <w:t>:</w:t>
+      </w:r>
+    </w:p>
+    <w:p>
+      <w:pPr>
+        <w:ind w:firstLine="420"/>
+      </w:pPr>
+      <w:proofErr w:type="gramStart"/>
+      <w:r>
+        <w:rPr>
+          <w:rFonts w:hAnsi="Symbol"/>
+        </w:rPr>
+        <w:t></w:t>
+      </w:r>
+      <w:r>
+        <w:t xml:space="preserve">  sorted</w:t>
+      </w:r>
+      <w:proofErr w:type="gramEnd"/>
+      <w:r>
+        <w:t>(</w:t>
+      </w:r>
+      <w:proofErr w:type="spellStart"/>
+      <w:r>
+        <w:t>b.items</w:t>
+      </w:r>
+      <w:proofErr w:type="spellEnd"/>
+      <w:r>
+        <w:t xml:space="preserve">()... -----&gt; </w:t>
+      </w:r>
+      <w:r>
+        <w:t>遍历</w:t>
+      </w:r>
+      <w:r>
+        <w:t xml:space="preserve"> </w:t>
+      </w:r>
+      <w:proofErr w:type="spellStart"/>
+      <w:r>
+        <w:t>b.items</w:t>
+      </w:r>
+      <w:proofErr w:type="spellEnd"/>
+      <w:r>
+        <w:t>()</w:t>
+      </w:r>
+      <w:r>
+        <w:t>一个元组列表</w:t>
+      </w:r>
+      <w:r>
+        <w:t>[(key</w:t>
+      </w:r>
+      <w:r>
+        <w:t>，</w:t>
+      </w:r>
+      <w:r>
+        <w:t xml:space="preserve">value)…] </w:t>
+      </w:r>
+    </w:p>
+    <w:p>
+      <w:pPr>
+        <w:ind w:firstLine="420"/>
+      </w:pPr>
+      <w:r>
+        <w:rPr>
+          <w:rFonts w:hAnsi="Symbol"/>
+        </w:rPr>
+        <w:t></w:t>
+      </w:r>
+      <w:r>
+        <w:t xml:space="preserve">  lambda a:a[1]-------------&gt; </w:t>
+      </w:r>
+      <w:r>
+        <w:t>把每一个</w:t>
+      </w:r>
+      <w:r>
+        <w:t xml:space="preserve"> </w:t>
+      </w:r>
+      <w:r>
+        <w:t>遍历的对象</w:t>
+      </w:r>
+      <w:r>
+        <w:t xml:space="preserve"> </w:t>
+      </w:r>
+      <w:r>
+        <w:t>赋值给</w:t>
+      </w:r>
+      <w:r>
+        <w:t xml:space="preserve"> a, </w:t>
+      </w:r>
+      <w:r>
+        <w:t>返回值</w:t>
+      </w:r>
+      <w:r>
+        <w:t xml:space="preserve"> a[1]</w:t>
+      </w:r>
+      <w:r>
+        <w:t>即每个字典对象的</w:t>
+      </w:r>
+      <w:r>
+        <w:t>value</w:t>
+      </w:r>
+      <w:r>
+        <w:t>值</w:t>
+      </w:r>
+      <w:r>
+        <w:t xml:space="preserve"> </w:t>
+      </w:r>
+    </w:p>
+    <w:p>
+      <w:pPr>
+        <w:ind w:firstLine="420"/>
+      </w:pPr>
+      <w:r>
+        <w:rPr>
+          <w:rFonts w:hAnsi="Symbol"/>
+        </w:rPr>
+        <w:t></w:t>
+      </w:r>
+      <w:r>
+        <w:t xml:space="preserve">  key = ...------------------&gt; </w:t>
+      </w:r>
+      <w:r>
+        <w:t>接收</w:t>
+      </w:r>
+      <w:r>
+        <w:t xml:space="preserve"> lambda </w:t>
+      </w:r>
+      <w:r>
+        <w:t>的返回值</w:t>
+      </w:r>
+      <w:r>
+        <w:t xml:space="preserve"> a[0]</w:t>
+      </w:r>
+      <w:r>
+        <w:br/>
+      </w:r>
+      <w:r>
+        <w:rPr>
+          <w:noProof/>
+        </w:rPr>
+        <w:drawing>
+          <wp:inline distT="0" distB="0" distL="0" distR="0" wp14:anchorId="7DB3F92B" wp14:editId="349E5ACF">
+            <wp:extent cx="5274310" cy="358140"/>
+            <wp:effectExtent l="0" t="0" r="2540" b="3810"/>
+            <wp:docPr id="23" name="图片 23"/>
+            <wp:cNvGraphicFramePr>
+              <a:graphicFrameLocks xmlns:a="http://schemas.openxmlformats.org/drawingml/2006/main" noChangeAspect="1"/>
+            </wp:cNvGraphicFramePr>
+            <a:graphic xmlns:a="http://schemas.openxmlformats.org/drawingml/2006/main">
+              <a:graphicData uri="http://schemas.openxmlformats.org/drawingml/2006/picture">
+                <pic:pic xmlns:pic="http://schemas.openxmlformats.org/drawingml/2006/picture">
+                  <pic:nvPicPr>
+                    <pic:cNvPr id="1" name=""/>
+                    <pic:cNvPicPr/>
+                  </pic:nvPicPr>
+                  <pic:blipFill>
+                    <a:blip r:embed="rId34"/>
+                    <a:stretch>
+                      <a:fillRect/>
+                    </a:stretch>
+                  </pic:blipFill>
+                  <pic:spPr>
+                    <a:xfrm>
+                      <a:off x="0" y="0"/>
+                      <a:ext cx="5274310" cy="358140"/>
+                    </a:xfrm>
+                    <a:prstGeom prst="rect">
+                      <a:avLst/>
+                    </a:prstGeom>
+                  </pic:spPr>
+                </pic:pic>
+              </a:graphicData>
+            </a:graphic>
+          </wp:inline>
+        </w:drawing>
+      </w:r>
+    </w:p>
+    <w:p>
+      <w:pPr>
+        <w:ind w:firstLine="420"/>
+        <w:rPr>
+          <w:rFonts w:ascii="Verdana" w:hAnsi="Verdana" w:hint="eastAsia"/>
+          <w:color w:val="333333"/>
+          <w:szCs w:val="21"/>
+          <w:shd w:val="clear" w:color="auto" w:fill="FFFFFF"/>
         </w:rPr>
       </w:pPr>
       <w:bookmarkStart w:id="0" w:name="_GoBack"/>
       <w:bookmarkEnd w:id="0"/>
     </w:p>
+    <w:p>
+      <w:pPr>
+        <w:pStyle w:val="2"/>
+        <w:rPr>
+          <w:rFonts w:hint="eastAsia"/>
+        </w:rPr>
+      </w:pPr>
+      <w:r>
+        <w:t>enumerate</w:t>
+      </w:r>
+      <w:r>
+        <w:t>（）</w:t>
+      </w:r>
+      <w:r>
+        <w:rPr>
+          <w:rFonts w:hint="eastAsia"/>
+        </w:rPr>
+        <w:t>函数</w:t>
+      </w:r>
+    </w:p>
+    <w:p>
+      <w:pPr>
+        <w:ind w:firstLine="420"/>
+        <w:rPr>
+          <w:shd w:val="clear" w:color="auto" w:fill="FFFFFF"/>
+        </w:rPr>
+      </w:pPr>
+      <w:r>
+        <w:rPr>
+          <w:shd w:val="clear" w:color="auto" w:fill="FFFFFF"/>
+        </w:rPr>
+        <w:t>enumerate()</w:t>
+      </w:r>
+      <w:r>
+        <w:rPr>
+          <w:shd w:val="clear" w:color="auto" w:fill="FFFFFF"/>
+        </w:rPr>
+        <w:t>是</w:t>
+      </w:r>
+      <w:r>
+        <w:rPr>
+          <w:shd w:val="clear" w:color="auto" w:fill="FFFFFF"/>
+        </w:rPr>
+        <w:t>python</w:t>
+      </w:r>
+      <w:r>
+        <w:rPr>
+          <w:shd w:val="clear" w:color="auto" w:fill="FFFFFF"/>
+        </w:rPr>
+        <w:t>的内置函数、适用于</w:t>
+      </w:r>
+      <w:r>
+        <w:rPr>
+          <w:shd w:val="clear" w:color="auto" w:fill="FFFFFF"/>
+        </w:rPr>
+        <w:t>python2.x</w:t>
+      </w:r>
+      <w:r>
+        <w:rPr>
+          <w:shd w:val="clear" w:color="auto" w:fill="FFFFFF"/>
+        </w:rPr>
+        <w:t>和</w:t>
+      </w:r>
+      <w:r>
+        <w:rPr>
+          <w:shd w:val="clear" w:color="auto" w:fill="FFFFFF"/>
+        </w:rPr>
+        <w:t>python3.x</w:t>
+      </w:r>
+      <w:r>
+        <w:br/>
+      </w:r>
+      <w:r>
+        <w:rPr>
+          <w:shd w:val="clear" w:color="auto" w:fill="FFFFFF"/>
+        </w:rPr>
+        <w:t>enumerate</w:t>
+      </w:r>
+      <w:r>
+        <w:rPr>
+          <w:shd w:val="clear" w:color="auto" w:fill="FFFFFF"/>
+        </w:rPr>
+        <w:t>在字典上是枚举、列举的意思</w:t>
+      </w:r>
+      <w:r>
+        <w:br/>
+      </w:r>
+      <w:r>
+        <w:rPr>
+          <w:shd w:val="clear" w:color="auto" w:fill="FFFFFF"/>
+        </w:rPr>
+        <w:t>enumerate</w:t>
+      </w:r>
+      <w:r>
+        <w:rPr>
+          <w:shd w:val="clear" w:color="auto" w:fill="FFFFFF"/>
+        </w:rPr>
+        <w:t>参数为可遍历</w:t>
+      </w:r>
+      <w:r>
+        <w:rPr>
+          <w:shd w:val="clear" w:color="auto" w:fill="FFFFFF"/>
+        </w:rPr>
+        <w:t>/</w:t>
+      </w:r>
+      <w:r>
+        <w:rPr>
+          <w:shd w:val="clear" w:color="auto" w:fill="FFFFFF"/>
+        </w:rPr>
+        <w:t>可迭代的对象</w:t>
+      </w:r>
+      <w:r>
+        <w:rPr>
+          <w:shd w:val="clear" w:color="auto" w:fill="FFFFFF"/>
+        </w:rPr>
+        <w:t>(</w:t>
+      </w:r>
+      <w:r>
+        <w:rPr>
+          <w:shd w:val="clear" w:color="auto" w:fill="FFFFFF"/>
+        </w:rPr>
+        <w:t>如列表、字符串</w:t>
+      </w:r>
+      <w:r>
+        <w:rPr>
+          <w:shd w:val="clear" w:color="auto" w:fill="FFFFFF"/>
+        </w:rPr>
+        <w:t>)</w:t>
+      </w:r>
+      <w:r>
+        <w:br/>
+      </w:r>
+      <w:r>
+        <w:rPr>
+          <w:shd w:val="clear" w:color="auto" w:fill="FFFFFF"/>
+        </w:rPr>
+        <w:t>enumerate</w:t>
+      </w:r>
+      <w:r>
+        <w:rPr>
+          <w:shd w:val="clear" w:color="auto" w:fill="FFFFFF"/>
+        </w:rPr>
+        <w:t>多用于在</w:t>
+      </w:r>
+      <w:r>
+        <w:rPr>
+          <w:shd w:val="clear" w:color="auto" w:fill="FFFFFF"/>
+        </w:rPr>
+        <w:t>for</w:t>
+      </w:r>
+      <w:r>
+        <w:rPr>
+          <w:shd w:val="clear" w:color="auto" w:fill="FFFFFF"/>
+        </w:rPr>
+        <w:t>循环中得到计数，利用它可以同时获得索引和值，即需要</w:t>
+      </w:r>
+      <w:r>
+        <w:rPr>
+          <w:shd w:val="clear" w:color="auto" w:fill="FFFFFF"/>
+        </w:rPr>
+        <w:t>index</w:t>
+      </w:r>
+      <w:r>
+        <w:rPr>
+          <w:shd w:val="clear" w:color="auto" w:fill="FFFFFF"/>
+        </w:rPr>
+        <w:t>和</w:t>
+      </w:r>
+      <w:r>
+        <w:rPr>
+          <w:shd w:val="clear" w:color="auto" w:fill="FFFFFF"/>
+        </w:rPr>
+        <w:t>value</w:t>
+      </w:r>
+      <w:r>
+        <w:rPr>
+          <w:shd w:val="clear" w:color="auto" w:fill="FFFFFF"/>
+        </w:rPr>
+        <w:t>值的时候可以使用</w:t>
+      </w:r>
+      <w:r>
+        <w:rPr>
+          <w:shd w:val="clear" w:color="auto" w:fill="FFFFFF"/>
+        </w:rPr>
+        <w:t>enumerate</w:t>
+      </w:r>
+      <w:r>
+        <w:br/>
+      </w:r>
+      <w:r>
+        <w:rPr>
+          <w:shd w:val="clear" w:color="auto" w:fill="FFFFFF"/>
+        </w:rPr>
+        <w:lastRenderedPageBreak/>
+        <w:t>enumerate()</w:t>
+      </w:r>
+      <w:r>
+        <w:rPr>
+          <w:shd w:val="clear" w:color="auto" w:fill="FFFFFF"/>
+        </w:rPr>
+        <w:t>返回的是一个</w:t>
+      </w:r>
+      <w:r>
+        <w:rPr>
+          <w:shd w:val="clear" w:color="auto" w:fill="FFFFFF"/>
+        </w:rPr>
+        <w:t>enumerate</w:t>
+      </w:r>
+      <w:r>
+        <w:rPr>
+          <w:shd w:val="clear" w:color="auto" w:fill="FFFFFF"/>
+        </w:rPr>
+        <w:t>对象</w:t>
+      </w:r>
+    </w:p>
+    <w:p>
+      <w:pPr>
+        <w:ind w:firstLine="420"/>
+      </w:pPr>
+      <w:r>
+        <w:rPr>
+          <w:noProof/>
+        </w:rPr>
+        <w:drawing>
+          <wp:inline distT="0" distB="0" distL="0" distR="0" wp14:anchorId="6F82E8DA" wp14:editId="1012552E">
+            <wp:extent cx="2386940" cy="520787"/>
+            <wp:effectExtent l="0" t="0" r="0" b="0"/>
+            <wp:docPr id="7" name="图片 7"/>
+            <wp:cNvGraphicFramePr>
+              <a:graphicFrameLocks xmlns:a="http://schemas.openxmlformats.org/drawingml/2006/main" noChangeAspect="1"/>
+            </wp:cNvGraphicFramePr>
+            <a:graphic xmlns:a="http://schemas.openxmlformats.org/drawingml/2006/main">
+              <a:graphicData uri="http://schemas.openxmlformats.org/drawingml/2006/picture">
+                <pic:pic xmlns:pic="http://schemas.openxmlformats.org/drawingml/2006/picture">
+                  <pic:nvPicPr>
+                    <pic:cNvPr id="1" name=""/>
+                    <pic:cNvPicPr/>
+                  </pic:nvPicPr>
+                  <pic:blipFill>
+                    <a:blip r:embed="rId35"/>
+                    <a:stretch>
+                      <a:fillRect/>
+                    </a:stretch>
+                  </pic:blipFill>
+                  <pic:spPr>
+                    <a:xfrm>
+                      <a:off x="0" y="0"/>
+                      <a:ext cx="2391703" cy="521826"/>
+                    </a:xfrm>
+                    <a:prstGeom prst="rect">
+                      <a:avLst/>
+                    </a:prstGeom>
+                  </pic:spPr>
+                </pic:pic>
+              </a:graphicData>
+            </a:graphic>
+          </wp:inline>
+        </w:drawing>
+      </w:r>
+    </w:p>
+    <w:p>
+      <w:pPr>
+        <w:ind w:firstLine="420"/>
+      </w:pPr>
+      <w:r>
+        <w:rPr>
+          <w:rFonts w:hint="eastAsia"/>
+        </w:rPr>
+        <w:t>查看</w:t>
+      </w:r>
+      <w:r>
+        <w:t>enumerate</w:t>
+      </w:r>
+      <w:r>
+        <w:t>（）</w:t>
+      </w:r>
+      <w:r>
+        <w:rPr>
+          <w:rFonts w:hint="eastAsia"/>
+        </w:rPr>
+        <w:t>函数</w:t>
+      </w:r>
+      <w:r>
+        <w:t>里的内容，得需</w:t>
+      </w:r>
+      <w:r>
+        <w:rPr>
+          <w:rFonts w:hint="eastAsia"/>
+        </w:rPr>
+        <w:t>要</w:t>
+      </w:r>
+      <w:r>
+        <w:t>for</w:t>
+      </w:r>
+    </w:p>
+    <w:p>
+      <w:pPr>
+        <w:ind w:firstLine="420"/>
+      </w:pPr>
+      <w:r>
+        <w:rPr>
+          <w:noProof/>
+        </w:rPr>
+        <w:drawing>
+          <wp:inline distT="0" distB="0" distL="0" distR="0" wp14:anchorId="58C84F1B" wp14:editId="00F3BE83">
+            <wp:extent cx="2399452" cy="1656608"/>
+            <wp:effectExtent l="0" t="0" r="1270" b="1270"/>
+            <wp:docPr id="8" name="图片 8"/>
+            <wp:cNvGraphicFramePr>
+              <a:graphicFrameLocks xmlns:a="http://schemas.openxmlformats.org/drawingml/2006/main" noChangeAspect="1"/>
+            </wp:cNvGraphicFramePr>
+            <a:graphic xmlns:a="http://schemas.openxmlformats.org/drawingml/2006/main">
+              <a:graphicData uri="http://schemas.openxmlformats.org/drawingml/2006/picture">
+                <pic:pic xmlns:pic="http://schemas.openxmlformats.org/drawingml/2006/picture">
+                  <pic:nvPicPr>
+                    <pic:cNvPr id="1" name=""/>
+                    <pic:cNvPicPr/>
+                  </pic:nvPicPr>
+                  <pic:blipFill>
+                    <a:blip r:embed="rId36"/>
+                    <a:stretch>
+                      <a:fillRect/>
+                    </a:stretch>
+                  </pic:blipFill>
+                  <pic:spPr>
+                    <a:xfrm>
+                      <a:off x="0" y="0"/>
+                      <a:ext cx="2405388" cy="1660706"/>
+                    </a:xfrm>
+                    <a:prstGeom prst="rect">
+                      <a:avLst/>
+                    </a:prstGeom>
+                  </pic:spPr>
+                </pic:pic>
+              </a:graphicData>
+            </a:graphic>
+          </wp:inline>
+        </w:drawing>
+      </w:r>
+      <w:r>
+        <w:rPr>
+          <w:noProof/>
+        </w:rPr>
+        <w:drawing>
+          <wp:inline distT="0" distB="0" distL="0" distR="0" wp14:anchorId="69535348" wp14:editId="3483116B">
+            <wp:extent cx="2262250" cy="1649683"/>
+            <wp:effectExtent l="0" t="0" r="5080" b="8255"/>
+            <wp:docPr id="9" name="图片 9"/>
+            <wp:cNvGraphicFramePr>
+              <a:graphicFrameLocks xmlns:a="http://schemas.openxmlformats.org/drawingml/2006/main" noChangeAspect="1"/>
+            </wp:cNvGraphicFramePr>
+            <a:graphic xmlns:a="http://schemas.openxmlformats.org/drawingml/2006/main">
+              <a:graphicData uri="http://schemas.openxmlformats.org/drawingml/2006/picture">
+                <pic:pic xmlns:pic="http://schemas.openxmlformats.org/drawingml/2006/picture">
+                  <pic:nvPicPr>
+                    <pic:cNvPr id="1" name=""/>
+                    <pic:cNvPicPr/>
+                  </pic:nvPicPr>
+                  <pic:blipFill>
+                    <a:blip r:embed="rId37"/>
+                    <a:stretch>
+                      <a:fillRect/>
+                    </a:stretch>
+                  </pic:blipFill>
+                  <pic:spPr>
+                    <a:xfrm>
+                      <a:off x="0" y="0"/>
+                      <a:ext cx="2285443" cy="1666596"/>
+                    </a:xfrm>
+                    <a:prstGeom prst="rect">
+                      <a:avLst/>
+                    </a:prstGeom>
+                  </pic:spPr>
+                </pic:pic>
+              </a:graphicData>
+            </a:graphic>
+          </wp:inline>
+        </w:drawing>
+      </w:r>
+    </w:p>
+    <w:p>
+      <w:pPr>
+        <w:pStyle w:val="2"/>
+      </w:pPr>
+      <w:r>
+        <w:rPr>
+          <w:rFonts w:hint="eastAsia"/>
+        </w:rPr>
+        <w:t>lam</w:t>
+      </w:r>
+      <w:r>
+        <w:t>b</w:t>
+      </w:r>
+      <w:r>
+        <w:rPr>
+          <w:rFonts w:hint="eastAsia"/>
+        </w:rPr>
+        <w:t>da</w:t>
+      </w:r>
+      <w:r>
+        <w:t>表达式</w:t>
+      </w:r>
+    </w:p>
+    <w:p>
+      <w:pPr>
+        <w:ind w:firstLine="420"/>
+        <w:rPr>
+          <w:rFonts w:ascii="Verdana" w:hAnsi="Verdana"/>
+          <w:color w:val="333333"/>
+          <w:szCs w:val="21"/>
+          <w:shd w:val="clear" w:color="auto" w:fill="FFFFFF"/>
+        </w:rPr>
+      </w:pPr>
+      <w:r>
+        <w:rPr>
+          <w:rFonts w:ascii="Verdana" w:hAnsi="Verdana"/>
+          <w:color w:val="333333"/>
+          <w:szCs w:val="21"/>
+          <w:shd w:val="clear" w:color="auto" w:fill="FFFFFF"/>
+        </w:rPr>
+        <w:t>lambda</w:t>
+      </w:r>
+      <w:r>
+        <w:rPr>
+          <w:rFonts w:ascii="Verdana" w:hAnsi="Verdana"/>
+          <w:color w:val="333333"/>
+          <w:szCs w:val="21"/>
+          <w:shd w:val="clear" w:color="auto" w:fill="FFFFFF"/>
+        </w:rPr>
+        <w:t>表达式，通常是在</w:t>
+      </w:r>
+      <w:r>
+        <w:rPr>
+          <w:rStyle w:val="a8"/>
+          <w:rFonts w:ascii="Verdana" w:hAnsi="Verdana"/>
+          <w:color w:val="333333"/>
+          <w:szCs w:val="21"/>
+          <w:shd w:val="clear" w:color="auto" w:fill="FFFFFF"/>
+        </w:rPr>
+        <w:t>需要一个函数，但是又不想费神去命名一个函数</w:t>
+      </w:r>
+      <w:r>
+        <w:rPr>
+          <w:rFonts w:ascii="Verdana" w:hAnsi="Verdana"/>
+          <w:color w:val="333333"/>
+          <w:szCs w:val="21"/>
+          <w:shd w:val="clear" w:color="auto" w:fill="FFFFFF"/>
+        </w:rPr>
+        <w:t>的场合下使用，也就是指</w:t>
+      </w:r>
+      <w:r>
+        <w:rPr>
+          <w:rStyle w:val="a8"/>
+          <w:rFonts w:ascii="Verdana" w:hAnsi="Verdana"/>
+          <w:color w:val="333333"/>
+          <w:szCs w:val="21"/>
+          <w:shd w:val="clear" w:color="auto" w:fill="FFFFFF"/>
+        </w:rPr>
+        <w:t>匿名函数</w:t>
+      </w:r>
+      <w:r>
+        <w:rPr>
+          <w:rFonts w:ascii="Verdana" w:hAnsi="Verdana"/>
+          <w:color w:val="333333"/>
+          <w:szCs w:val="21"/>
+          <w:shd w:val="clear" w:color="auto" w:fill="FFFFFF"/>
+        </w:rPr>
+        <w:t>。</w:t>
+      </w:r>
+    </w:p>
+    <w:p>
+      <w:pPr>
+        <w:ind w:firstLine="420"/>
+        <w:rPr>
+          <w:shd w:val="clear" w:color="auto" w:fill="FFFFFF"/>
+        </w:rPr>
+      </w:pPr>
+      <w:r>
+        <w:rPr>
+          <w:rFonts w:hint="eastAsia"/>
+          <w:shd w:val="clear" w:color="auto" w:fill="FFFFFF"/>
+        </w:rPr>
+        <w:t>lambda</w:t>
+      </w:r>
+      <w:r>
+        <w:rPr>
+          <w:rFonts w:hint="eastAsia"/>
+          <w:shd w:val="clear" w:color="auto" w:fill="FFFFFF"/>
+        </w:rPr>
+        <w:t>和普通的函数相比，就是省去了函数名称而已，同时这样的匿名函数，又不能共享在别的地方调用。</w:t>
+      </w:r>
+    </w:p>
+    <w:p>
+      <w:pPr>
+        <w:ind w:firstLine="420"/>
+        <w:rPr>
+          <w:shd w:val="clear" w:color="auto" w:fill="FFFFFF"/>
+        </w:rPr>
+      </w:pPr>
+      <w:r>
+        <w:rPr>
+          <w:rFonts w:hint="eastAsia"/>
+          <w:shd w:val="clear" w:color="auto" w:fill="FFFFFF"/>
+        </w:rPr>
+        <w:t>其实说的没错，</w:t>
+      </w:r>
+      <w:r>
+        <w:rPr>
+          <w:rFonts w:hint="eastAsia"/>
+          <w:shd w:val="clear" w:color="auto" w:fill="FFFFFF"/>
+        </w:rPr>
+        <w:t>lambda</w:t>
+      </w:r>
+      <w:r>
+        <w:rPr>
+          <w:rFonts w:hint="eastAsia"/>
+          <w:shd w:val="clear" w:color="auto" w:fill="FFFFFF"/>
+        </w:rPr>
+        <w:t>在</w:t>
+      </w:r>
+      <w:r>
+        <w:rPr>
+          <w:rFonts w:hint="eastAsia"/>
+          <w:shd w:val="clear" w:color="auto" w:fill="FFFFFF"/>
+        </w:rPr>
+        <w:t>Python</w:t>
+      </w:r>
+      <w:r>
+        <w:rPr>
+          <w:rFonts w:hint="eastAsia"/>
+          <w:shd w:val="clear" w:color="auto" w:fill="FFFFFF"/>
+        </w:rPr>
+        <w:t>这种动态的语言中确实没有起到什么惊天动地的作用，因为有很多别的方法能够代替</w:t>
+      </w:r>
+      <w:r>
+        <w:rPr>
+          <w:rFonts w:hint="eastAsia"/>
+          <w:shd w:val="clear" w:color="auto" w:fill="FFFFFF"/>
+        </w:rPr>
+        <w:t>lambda</w:t>
+      </w:r>
+      <w:r>
+        <w:rPr>
+          <w:rFonts w:hint="eastAsia"/>
+          <w:shd w:val="clear" w:color="auto" w:fill="FFFFFF"/>
+        </w:rPr>
+        <w:t>。</w:t>
+      </w:r>
+    </w:p>
+    <w:p>
+      <w:pPr>
+        <w:ind w:firstLine="420"/>
+        <w:rPr>
+          <w:rFonts w:ascii="微软雅黑" w:eastAsia="微软雅黑" w:hAnsi="微软雅黑"/>
+          <w:sz w:val="24"/>
+          <w:szCs w:val="24"/>
+        </w:rPr>
+      </w:pPr>
+      <w:r>
+        <w:rPr>
+          <w:rFonts w:hint="eastAsia"/>
+        </w:rPr>
+        <w:t xml:space="preserve">1. </w:t>
+      </w:r>
+      <w:r>
+        <w:rPr>
+          <w:rFonts w:hint="eastAsia"/>
+        </w:rPr>
+        <w:t>使用</w:t>
+      </w:r>
+      <w:r>
+        <w:rPr>
+          <w:rFonts w:hint="eastAsia"/>
+        </w:rPr>
+        <w:t>Python</w:t>
+      </w:r>
+      <w:r>
+        <w:rPr>
+          <w:rFonts w:hint="eastAsia"/>
+        </w:rPr>
+        <w:t>写一些执行脚本时，使用</w:t>
+      </w:r>
+      <w:r>
+        <w:rPr>
+          <w:rFonts w:hint="eastAsia"/>
+        </w:rPr>
+        <w:t>lambda</w:t>
+      </w:r>
+      <w:r>
+        <w:rPr>
+          <w:rFonts w:hint="eastAsia"/>
+        </w:rPr>
+        <w:t>可以省去定义函数的过程，让代码更加精简。</w:t>
+      </w:r>
+    </w:p>
+    <w:p>
+      <w:pPr>
+        <w:ind w:firstLine="420"/>
+        <w:rPr>
+          <w:rFonts w:ascii="微软雅黑" w:eastAsia="微软雅黑" w:hAnsi="微软雅黑" w:hint="eastAsia"/>
+          <w:sz w:val="24"/>
+          <w:szCs w:val="24"/>
+        </w:rPr>
+      </w:pPr>
+      <w:r>
+        <w:rPr>
+          <w:rFonts w:hint="eastAsia"/>
+        </w:rPr>
+        <w:t xml:space="preserve">2. </w:t>
+      </w:r>
+      <w:r>
+        <w:rPr>
+          <w:rFonts w:hint="eastAsia"/>
+        </w:rPr>
+        <w:t>对于一些抽象的，不会别的地方再复用的函数，有时候给函数起个名字也是个难题，使用</w:t>
+      </w:r>
+      <w:r>
+        <w:rPr>
+          <w:rFonts w:hint="eastAsia"/>
+        </w:rPr>
+        <w:t>lambda</w:t>
+      </w:r>
+      <w:r>
+        <w:rPr>
+          <w:rFonts w:hint="eastAsia"/>
+        </w:rPr>
+        <w:t>不需要考虑命名的问题。</w:t>
+      </w:r>
+    </w:p>
+    <w:p>
+      <w:pPr>
+        <w:ind w:firstLine="420"/>
+        <w:rPr>
+          <w:rFonts w:ascii="微软雅黑" w:eastAsia="微软雅黑" w:hAnsi="微软雅黑" w:hint="eastAsia"/>
+          <w:sz w:val="24"/>
+          <w:szCs w:val="24"/>
+        </w:rPr>
+      </w:pPr>
+      <w:r>
+        <w:rPr>
+          <w:rFonts w:hint="eastAsia"/>
+        </w:rPr>
+        <w:t xml:space="preserve">3. </w:t>
+      </w:r>
+      <w:r>
+        <w:rPr>
+          <w:rFonts w:hint="eastAsia"/>
+        </w:rPr>
+        <w:t>使用</w:t>
+      </w:r>
+      <w:r>
+        <w:rPr>
+          <w:rFonts w:hint="eastAsia"/>
+        </w:rPr>
+        <w:t>lambda</w:t>
+      </w:r>
+      <w:r>
+        <w:rPr>
+          <w:rFonts w:hint="eastAsia"/>
+        </w:rPr>
+        <w:t>在某些时候让代码更容易理解。</w:t>
+      </w:r>
+    </w:p>
+    <w:p>
+      <w:pPr>
+        <w:ind w:firstLine="420"/>
+        <w:rPr>
+          <w:rFonts w:ascii="微软雅黑" w:eastAsia="微软雅黑" w:hAnsi="微软雅黑"/>
+        </w:rPr>
+      </w:pPr>
+      <w:r>
+        <w:rPr>
+          <w:rFonts w:hint="eastAsia"/>
+        </w:rPr>
+        <w:t>lambda</w:t>
+      </w:r>
+      <w:r>
+        <w:rPr>
+          <w:rFonts w:hint="eastAsia"/>
+        </w:rPr>
+        <w:t>基础</w:t>
+      </w:r>
+    </w:p>
+    <w:p>
+      <w:pPr>
+        <w:ind w:firstLine="420"/>
+        <w:rPr>
+          <w:rFonts w:ascii="微软雅黑" w:eastAsia="微软雅黑" w:hAnsi="微软雅黑" w:hint="eastAsia"/>
+          <w:color w:val="4D4D4D"/>
+          <w:sz w:val="24"/>
+          <w:szCs w:val="24"/>
+        </w:rPr>
+      </w:pPr>
+      <w:r>
+        <w:rPr>
+          <w:rFonts w:hint="eastAsia"/>
+        </w:rPr>
+        <w:t>lambda</w:t>
+      </w:r>
+      <w:r>
+        <w:rPr>
+          <w:rFonts w:hint="eastAsia"/>
+        </w:rPr>
+        <w:t>语句中，冒号前是参数，可以有多个，用逗号隔开，冒号右边的返回值。</w:t>
+      </w:r>
+      <w:r>
+        <w:rPr>
+          <w:rFonts w:hint="eastAsia"/>
+          <w:color w:val="4D4D4D"/>
+        </w:rPr>
+        <w:t>lambda</w:t>
+      </w:r>
+      <w:r>
+        <w:rPr>
+          <w:rFonts w:hint="eastAsia"/>
+          <w:color w:val="4D4D4D"/>
+        </w:rPr>
+        <w:t>语句构建的其实是一个</w:t>
+      </w:r>
+      <w:r>
+        <w:rPr>
+          <w:rFonts w:hint="eastAsia"/>
+        </w:rPr>
+        <w:t>函数对象</w:t>
+      </w:r>
+    </w:p>
+    <w:p>
+      <w:pPr>
+        <w:ind w:firstLine="420"/>
+        <w:rPr>
+          <w:rFonts w:ascii="Verdana" w:hAnsi="Verdana" w:hint="eastAsia"/>
+          <w:color w:val="333333"/>
+          <w:szCs w:val="21"/>
+          <w:shd w:val="clear" w:color="auto" w:fill="FFFFFF"/>
+        </w:rPr>
+      </w:pPr>
+    </w:p>
+    <w:p>
+      <w:pPr>
+        <w:ind w:firstLine="420"/>
+        <w:rPr>
+          <w:rFonts w:ascii="Verdana" w:hAnsi="Verdana"/>
+          <w:color w:val="333333"/>
+          <w:szCs w:val="21"/>
+          <w:shd w:val="clear" w:color="auto" w:fill="FFFFFF"/>
+        </w:rPr>
+      </w:pPr>
+      <w:r>
+        <w:rPr>
+          <w:rFonts w:ascii="Verdana" w:hAnsi="Verdana"/>
+          <w:color w:val="333333"/>
+          <w:szCs w:val="21"/>
+          <w:shd w:val="clear" w:color="auto" w:fill="FFFFFF"/>
+        </w:rPr>
+        <w:t>lambda</w:t>
+      </w:r>
+      <w:r>
+        <w:rPr>
+          <w:rFonts w:ascii="Verdana" w:hAnsi="Verdana"/>
+          <w:color w:val="333333"/>
+          <w:szCs w:val="21"/>
+          <w:shd w:val="clear" w:color="auto" w:fill="FFFFFF"/>
+        </w:rPr>
+        <w:t>所表示的匿名函数的内容应该是很简单的，如果复杂的话，干脆就重新定义一</w:t>
+      </w:r>
+      <w:proofErr w:type="gramStart"/>
+      <w:r>
+        <w:rPr>
+          <w:rFonts w:ascii="Verdana" w:hAnsi="Verdana"/>
+          <w:color w:val="333333"/>
+          <w:szCs w:val="21"/>
+          <w:shd w:val="clear" w:color="auto" w:fill="FFFFFF"/>
+        </w:rPr>
+        <w:t>个</w:t>
+      </w:r>
+      <w:proofErr w:type="gramEnd"/>
+      <w:r>
+        <w:rPr>
+          <w:rFonts w:ascii="Verdana" w:hAnsi="Verdana"/>
+          <w:color w:val="333333"/>
+          <w:szCs w:val="21"/>
+          <w:shd w:val="clear" w:color="auto" w:fill="FFFFFF"/>
+        </w:rPr>
+        <w:t>函数了，使用</w:t>
+      </w:r>
+      <w:r>
+        <w:rPr>
+          <w:rFonts w:ascii="Verdana" w:hAnsi="Verdana"/>
+          <w:color w:val="333333"/>
+          <w:szCs w:val="21"/>
+          <w:shd w:val="clear" w:color="auto" w:fill="FFFFFF"/>
+        </w:rPr>
+        <w:t>lambda</w:t>
+      </w:r>
+      <w:r>
+        <w:rPr>
+          <w:rFonts w:ascii="Verdana" w:hAnsi="Verdana"/>
+          <w:color w:val="333333"/>
+          <w:szCs w:val="21"/>
+          <w:shd w:val="clear" w:color="auto" w:fill="FFFFFF"/>
+        </w:rPr>
+        <w:t>就有点过于执拗了。</w:t>
+      </w:r>
+    </w:p>
+    <w:p>
+      <w:pPr>
+        <w:ind w:firstLine="420"/>
+        <w:rPr>
+          <w:rFonts w:ascii="Verdana" w:hAnsi="Verdana"/>
+          <w:color w:val="333333"/>
+          <w:szCs w:val="21"/>
+          <w:shd w:val="clear" w:color="auto" w:fill="FFFFFF"/>
+        </w:rPr>
+      </w:pPr>
+      <w:r>
+        <w:rPr>
+          <w:rFonts w:ascii="Verdana" w:hAnsi="Verdana"/>
+          <w:color w:val="333333"/>
+          <w:szCs w:val="21"/>
+          <w:shd w:val="clear" w:color="auto" w:fill="FFFFFF"/>
+        </w:rPr>
+        <w:t>lambda</w:t>
+      </w:r>
+      <w:r>
+        <w:rPr>
+          <w:rFonts w:ascii="Verdana" w:hAnsi="Verdana"/>
+          <w:color w:val="333333"/>
+          <w:szCs w:val="21"/>
+          <w:shd w:val="clear" w:color="auto" w:fill="FFFFFF"/>
+        </w:rPr>
+        <w:t>就是用来定义一个匿名函数的，如果还要给他绑定一个名字的话，就会显得有点画蛇添足，通常是直接使用</w:t>
+      </w:r>
+      <w:r>
+        <w:rPr>
+          <w:rFonts w:ascii="Verdana" w:hAnsi="Verdana"/>
+          <w:color w:val="333333"/>
+          <w:szCs w:val="21"/>
+          <w:shd w:val="clear" w:color="auto" w:fill="FFFFFF"/>
+        </w:rPr>
+        <w:t>lambda</w:t>
+      </w:r>
+      <w:r>
+        <w:rPr>
+          <w:rFonts w:ascii="Verdana" w:hAnsi="Verdana"/>
+          <w:color w:val="333333"/>
+          <w:szCs w:val="21"/>
+          <w:shd w:val="clear" w:color="auto" w:fill="FFFFFF"/>
+        </w:rPr>
+        <w:t>函数。如下所示：</w:t>
+      </w:r>
+    </w:p>
+    <w:p>
+      <w:pPr>
+        <w:ind w:firstLine="420"/>
+      </w:pPr>
+      <w:r>
+        <w:rPr>
+          <w:noProof/>
+        </w:rPr>
+        <w:drawing>
+          <wp:inline distT="0" distB="0" distL="0" distR="0" wp14:anchorId="6FFA5119" wp14:editId="0E6FBEC2">
+            <wp:extent cx="1365662" cy="346050"/>
+            <wp:effectExtent l="0" t="0" r="6350" b="0"/>
+            <wp:docPr id="10" name="图片 10"/>
+            <wp:cNvGraphicFramePr>
+              <a:graphicFrameLocks xmlns:a="http://schemas.openxmlformats.org/drawingml/2006/main" noChangeAspect="1"/>
+            </wp:cNvGraphicFramePr>
+            <a:graphic xmlns:a="http://schemas.openxmlformats.org/drawingml/2006/main">
+              <a:graphicData uri="http://schemas.openxmlformats.org/drawingml/2006/picture">
+                <pic:pic xmlns:pic="http://schemas.openxmlformats.org/drawingml/2006/picture">
+                  <pic:nvPicPr>
+                    <pic:cNvPr id="1" name=""/>
+                    <pic:cNvPicPr/>
+                  </pic:nvPicPr>
+                  <pic:blipFill>
+                    <a:blip r:embed="rId38"/>
+                    <a:stretch>
+                      <a:fillRect/>
+                    </a:stretch>
+                  </pic:blipFill>
+                  <pic:spPr>
+                    <a:xfrm>
+                      <a:off x="0" y="0"/>
+                      <a:ext cx="1387275" cy="351527"/>
+                    </a:xfrm>
+                    <a:prstGeom prst="rect">
+                      <a:avLst/>
+                    </a:prstGeom>
+                  </pic:spPr>
+                </pic:pic>
+              </a:graphicData>
+            </a:graphic>
+          </wp:inline>
+        </w:drawing>
+      </w:r>
+    </w:p>
+    <w:p>
+      <w:pPr>
+        <w:pStyle w:val="3"/>
+      </w:pPr>
+      <w:r>
+        <w:rPr>
+          <w:rFonts w:hint="eastAsia"/>
+        </w:rPr>
+        <w:t>应用</w:t>
+      </w:r>
+      <w:r>
+        <w:t>在</w:t>
+      </w:r>
+      <w:r>
+        <w:rPr>
+          <w:rFonts w:hint="eastAsia"/>
+        </w:rPr>
+        <w:t>函数</w:t>
+      </w:r>
+      <w:r>
+        <w:t>式编程中</w:t>
+      </w:r>
+    </w:p>
+    <w:p>
+      <w:pPr>
+        <w:ind w:firstLine="420"/>
+        <w:rPr>
+          <w:rFonts w:ascii="Verdana" w:hAnsi="Verdana"/>
+          <w:color w:val="333333"/>
+          <w:szCs w:val="21"/>
+          <w:shd w:val="clear" w:color="auto" w:fill="FFFFFF"/>
+        </w:rPr>
+      </w:pPr>
+      <w:r>
+        <w:rPr>
+          <w:rFonts w:ascii="Verdana" w:hAnsi="Verdana"/>
+          <w:color w:val="333333"/>
+          <w:szCs w:val="21"/>
+          <w:shd w:val="clear" w:color="auto" w:fill="FFFFFF"/>
+        </w:rPr>
+        <w:t>Python</w:t>
+      </w:r>
+      <w:r>
+        <w:rPr>
+          <w:rFonts w:ascii="Verdana" w:hAnsi="Verdana"/>
+          <w:color w:val="333333"/>
+          <w:szCs w:val="21"/>
+          <w:shd w:val="clear" w:color="auto" w:fill="FFFFFF"/>
+        </w:rPr>
+        <w:t>提供了很多函数式编程的特性，如：</w:t>
+      </w:r>
+      <w:r>
+        <w:rPr>
+          <w:rFonts w:ascii="Verdana" w:hAnsi="Verdana"/>
+          <w:color w:val="333333"/>
+          <w:szCs w:val="21"/>
+          <w:shd w:val="clear" w:color="auto" w:fill="FFFFFF"/>
+        </w:rPr>
+        <w:t>map</w:t>
+      </w:r>
+      <w:r>
+        <w:rPr>
+          <w:rFonts w:ascii="Verdana" w:hAnsi="Verdana"/>
+          <w:color w:val="333333"/>
+          <w:szCs w:val="21"/>
+          <w:shd w:val="clear" w:color="auto" w:fill="FFFFFF"/>
+        </w:rPr>
+        <w:t>、</w:t>
+      </w:r>
+      <w:r>
+        <w:rPr>
+          <w:rFonts w:ascii="Verdana" w:hAnsi="Verdana"/>
+          <w:color w:val="333333"/>
+          <w:szCs w:val="21"/>
+          <w:shd w:val="clear" w:color="auto" w:fill="FFFFFF"/>
+        </w:rPr>
+        <w:t>reduce</w:t>
+      </w:r>
+      <w:r>
+        <w:rPr>
+          <w:rFonts w:ascii="Verdana" w:hAnsi="Verdana"/>
+          <w:color w:val="333333"/>
+          <w:szCs w:val="21"/>
+          <w:shd w:val="clear" w:color="auto" w:fill="FFFFFF"/>
+        </w:rPr>
+        <w:t>、</w:t>
+      </w:r>
+      <w:r>
+        <w:rPr>
+          <w:rFonts w:ascii="Verdana" w:hAnsi="Verdana"/>
+          <w:color w:val="333333"/>
+          <w:szCs w:val="21"/>
+          <w:shd w:val="clear" w:color="auto" w:fill="FFFFFF"/>
+        </w:rPr>
+        <w:t>filter</w:t>
+      </w:r>
+      <w:r>
+        <w:rPr>
+          <w:rFonts w:ascii="Verdana" w:hAnsi="Verdana"/>
+          <w:color w:val="333333"/>
+          <w:szCs w:val="21"/>
+          <w:shd w:val="clear" w:color="auto" w:fill="FFFFFF"/>
+        </w:rPr>
+        <w:t>、</w:t>
+      </w:r>
+      <w:r>
+        <w:rPr>
+          <w:rFonts w:ascii="Verdana" w:hAnsi="Verdana"/>
+          <w:color w:val="333333"/>
+          <w:szCs w:val="21"/>
+          <w:shd w:val="clear" w:color="auto" w:fill="FFFFFF"/>
+        </w:rPr>
+        <w:t>sorted</w:t>
+      </w:r>
+      <w:r>
+        <w:rPr>
+          <w:rFonts w:ascii="Verdana" w:hAnsi="Verdana"/>
+          <w:color w:val="333333"/>
+          <w:szCs w:val="21"/>
+          <w:shd w:val="clear" w:color="auto" w:fill="FFFFFF"/>
+        </w:rPr>
+        <w:t>等这些函数都支持函数作为参数，</w:t>
+      </w:r>
+      <w:r>
+        <w:rPr>
+          <w:rFonts w:ascii="Verdana" w:hAnsi="Verdana"/>
+          <w:color w:val="333333"/>
+          <w:szCs w:val="21"/>
+          <w:shd w:val="clear" w:color="auto" w:fill="FFFFFF"/>
+        </w:rPr>
+        <w:t>lambda</w:t>
+      </w:r>
+      <w:r>
+        <w:rPr>
+          <w:rFonts w:ascii="Verdana" w:hAnsi="Verdana"/>
+          <w:color w:val="333333"/>
+          <w:szCs w:val="21"/>
+          <w:shd w:val="clear" w:color="auto" w:fill="FFFFFF"/>
+        </w:rPr>
+        <w:t>函数就可以应用在函数式编程中。如下：</w:t>
+      </w:r>
+    </w:p>
+    <w:p>
+      <w:pPr>
+        <w:ind w:firstLine="420"/>
+      </w:pPr>
+      <w:r>
+        <w:rPr>
+          <w:noProof/>
+        </w:rPr>
+        <w:lastRenderedPageBreak/>
+        <w:drawing>
+          <wp:inline distT="0" distB="0" distL="0" distR="0" wp14:anchorId="24B7D054" wp14:editId="6DFDD83A">
+            <wp:extent cx="2371034" cy="1698172"/>
+            <wp:effectExtent l="0" t="0" r="0" b="0"/>
+            <wp:docPr id="11" name="图片 11"/>
+            <wp:cNvGraphicFramePr>
+              <a:graphicFrameLocks xmlns:a="http://schemas.openxmlformats.org/drawingml/2006/main" noChangeAspect="1"/>
+            </wp:cNvGraphicFramePr>
+            <a:graphic xmlns:a="http://schemas.openxmlformats.org/drawingml/2006/main">
+              <a:graphicData uri="http://schemas.openxmlformats.org/drawingml/2006/picture">
+                <pic:pic xmlns:pic="http://schemas.openxmlformats.org/drawingml/2006/picture">
+                  <pic:nvPicPr>
+                    <pic:cNvPr id="1" name=""/>
+                    <pic:cNvPicPr/>
+                  </pic:nvPicPr>
+                  <pic:blipFill>
+                    <a:blip r:embed="rId39"/>
+                    <a:stretch>
+                      <a:fillRect/>
+                    </a:stretch>
+                  </pic:blipFill>
+                  <pic:spPr>
+                    <a:xfrm>
+                      <a:off x="0" y="0"/>
+                      <a:ext cx="2374894" cy="1700937"/>
+                    </a:xfrm>
+                    <a:prstGeom prst="rect">
+                      <a:avLst/>
+                    </a:prstGeom>
+                  </pic:spPr>
+                </pic:pic>
+              </a:graphicData>
+            </a:graphic>
+          </wp:inline>
+        </w:drawing>
+      </w:r>
+    </w:p>
+    <w:p>
+      <w:pPr>
+        <w:pStyle w:val="3"/>
+      </w:pPr>
+      <w:r>
+        <w:rPr>
+          <w:rFonts w:hint="eastAsia"/>
+        </w:rPr>
+        <w:t>应用</w:t>
+      </w:r>
+      <w:r>
+        <w:t>在</w:t>
+      </w:r>
+      <w:r>
+        <w:rPr>
+          <w:rFonts w:hint="eastAsia"/>
+        </w:rPr>
+        <w:t>闭包</w:t>
+      </w:r>
+      <w:r>
+        <w:t>中</w:t>
+      </w:r>
+    </w:p>
+    <w:p>
+      <w:pPr>
+        <w:ind w:firstLine="420"/>
+      </w:pPr>
+      <w:r>
+        <w:rPr>
+          <w:noProof/>
+        </w:rPr>
+        <w:drawing>
+          <wp:inline distT="0" distB="0" distL="0" distR="0" wp14:anchorId="43B44FAF" wp14:editId="7EF6EBCE">
+            <wp:extent cx="1933555" cy="2274125"/>
+            <wp:effectExtent l="0" t="0" r="0" b="0"/>
+            <wp:docPr id="12" name="图片 12"/>
+            <wp:cNvGraphicFramePr>
+              <a:graphicFrameLocks xmlns:a="http://schemas.openxmlformats.org/drawingml/2006/main" noChangeAspect="1"/>
+            </wp:cNvGraphicFramePr>
+            <a:graphic xmlns:a="http://schemas.openxmlformats.org/drawingml/2006/main">
+              <a:graphicData uri="http://schemas.openxmlformats.org/drawingml/2006/picture">
+                <pic:pic xmlns:pic="http://schemas.openxmlformats.org/drawingml/2006/picture">
+                  <pic:nvPicPr>
+                    <pic:cNvPr id="1" name=""/>
+                    <pic:cNvPicPr/>
+                  </pic:nvPicPr>
+                  <pic:blipFill>
+                    <a:blip r:embed="rId40"/>
+                    <a:stretch>
+                      <a:fillRect/>
+                    </a:stretch>
+                  </pic:blipFill>
+                  <pic:spPr>
+                    <a:xfrm>
+                      <a:off x="0" y="0"/>
+                      <a:ext cx="1938040" cy="2279400"/>
+                    </a:xfrm>
+                    <a:prstGeom prst="rect">
+                      <a:avLst/>
+                    </a:prstGeom>
+                  </pic:spPr>
+                </pic:pic>
+              </a:graphicData>
+            </a:graphic>
+          </wp:inline>
+        </w:drawing>
+      </w:r>
+    </w:p>
+    <w:p>
+      <w:pPr>
+        <w:ind w:firstLine="420"/>
+        <w:rPr>
+          <w:rFonts w:hint="eastAsia"/>
+        </w:rPr>
+      </w:pPr>
+    </w:p>
     <w:sectPr>
-      <w:headerReference w:type="even" r:id="rId21"/>
-      <w:headerReference w:type="default" r:id="rId22"/>
-      <w:footerReference w:type="even" r:id="rId23"/>
-      <w:footerReference w:type="default" r:id="rId24"/>
-      <w:headerReference w:type="first" r:id="rId25"/>
-      <w:footerReference w:type="first" r:id="rId26"/>
+      <w:headerReference w:type="even" r:id="rId41"/>
+      <w:headerReference w:type="default" r:id="rId42"/>
+      <w:footerReference w:type="even" r:id="rId43"/>
+      <w:footerReference w:type="default" r:id="rId44"/>
+      <w:headerReference w:type="first" r:id="rId45"/>
+      <w:footerReference w:type="first" r:id="rId46"/>
       <w:pgSz w:w="11906" w:h="16838"/>
       <w:pgMar w:top="1440" w:right="1800" w:bottom="1440" w:left="1800" w:header="851" w:footer="992" w:gutter="0"/>
       <w:cols w:space="425"/>
@@ -4785,6 +8436,245 @@
       </w:pPr>
       <w:rPr>
         <w:rFonts w:hint="default"/>
+      </w:rPr>
+    </w:lvl>
+  </w:abstractNum>
+  <w:abstractNum w:abstractNumId="6" w15:restartNumberingAfterBreak="0">
+    <w:nsid w:val="57A94A02"/>
+    <w:multiLevelType w:val="hybridMultilevel"/>
+    <w:tmpl w:val="DEA26AE4"/>
+    <w:lvl w:ilvl="0" w:tplc="7702E7DE">
+      <w:start w:val="1"/>
+      <w:numFmt w:val="decimal"/>
+      <w:lvlText w:val="%1、"/>
+      <w:lvlJc w:val="left"/>
+      <w:pPr>
+        <w:ind w:left="782" w:hanging="360"/>
+      </w:pPr>
+      <w:rPr>
+        <w:rFonts w:hint="default"/>
+        <w:b/>
+      </w:rPr>
+    </w:lvl>
+    <w:lvl w:ilvl="1" w:tplc="04090019" w:tentative="1">
+      <w:start w:val="1"/>
+      <w:numFmt w:val="lowerLetter"/>
+      <w:lvlText w:val="%2)"/>
+      <w:lvlJc w:val="left"/>
+      <w:pPr>
+        <w:ind w:left="1262" w:hanging="420"/>
+      </w:pPr>
+    </w:lvl>
+    <w:lvl w:ilvl="2" w:tplc="0409001B" w:tentative="1">
+      <w:start w:val="1"/>
+      <w:numFmt w:val="lowerRoman"/>
+      <w:lvlText w:val="%3."/>
+      <w:lvlJc w:val="right"/>
+      <w:pPr>
+        <w:ind w:left="1682" w:hanging="420"/>
+      </w:pPr>
+    </w:lvl>
+    <w:lvl w:ilvl="3" w:tplc="0409000F" w:tentative="1">
+      <w:start w:val="1"/>
+      <w:numFmt w:val="decimal"/>
+      <w:lvlText w:val="%4."/>
+      <w:lvlJc w:val="left"/>
+      <w:pPr>
+        <w:ind w:left="2102" w:hanging="420"/>
+      </w:pPr>
+    </w:lvl>
+    <w:lvl w:ilvl="4" w:tplc="04090019" w:tentative="1">
+      <w:start w:val="1"/>
+      <w:numFmt w:val="lowerLetter"/>
+      <w:lvlText w:val="%5)"/>
+      <w:lvlJc w:val="left"/>
+      <w:pPr>
+        <w:ind w:left="2522" w:hanging="420"/>
+      </w:pPr>
+    </w:lvl>
+    <w:lvl w:ilvl="5" w:tplc="0409001B" w:tentative="1">
+      <w:start w:val="1"/>
+      <w:numFmt w:val="lowerRoman"/>
+      <w:lvlText w:val="%6."/>
+      <w:lvlJc w:val="right"/>
+      <w:pPr>
+        <w:ind w:left="2942" w:hanging="420"/>
+      </w:pPr>
+    </w:lvl>
+    <w:lvl w:ilvl="6" w:tplc="0409000F" w:tentative="1">
+      <w:start w:val="1"/>
+      <w:numFmt w:val="decimal"/>
+      <w:lvlText w:val="%7."/>
+      <w:lvlJc w:val="left"/>
+      <w:pPr>
+        <w:ind w:left="3362" w:hanging="420"/>
+      </w:pPr>
+    </w:lvl>
+    <w:lvl w:ilvl="7" w:tplc="04090019" w:tentative="1">
+      <w:start w:val="1"/>
+      <w:numFmt w:val="lowerLetter"/>
+      <w:lvlText w:val="%8)"/>
+      <w:lvlJc w:val="left"/>
+      <w:pPr>
+        <w:ind w:left="3782" w:hanging="420"/>
+      </w:pPr>
+    </w:lvl>
+    <w:lvl w:ilvl="8" w:tplc="0409001B" w:tentative="1">
+      <w:start w:val="1"/>
+      <w:numFmt w:val="lowerRoman"/>
+      <w:lvlText w:val="%9."/>
+      <w:lvlJc w:val="right"/>
+      <w:pPr>
+        <w:ind w:left="4202" w:hanging="420"/>
+      </w:pPr>
+    </w:lvl>
+  </w:abstractNum>
+  <w:abstractNum w:abstractNumId="7" w15:restartNumberingAfterBreak="0">
+    <w:nsid w:val="5CAF6437"/>
+    <w:multiLevelType w:val="multilevel"/>
+    <w:tmpl w:val="ABE8779E"/>
+    <w:lvl w:ilvl="0">
+      <w:start w:val="1"/>
+      <w:numFmt w:val="bullet"/>
+      <w:lvlText w:val=""/>
+      <w:lvlJc w:val="left"/>
+      <w:pPr>
+        <w:tabs>
+          <w:tab w:val="num" w:pos="720"/>
+        </w:tabs>
+        <w:ind w:left="720" w:hanging="360"/>
+      </w:pPr>
+      <w:rPr>
+        <w:rFonts w:ascii="Symbol" w:hAnsi="Symbol" w:hint="default"/>
+        <w:sz w:val="20"/>
+      </w:rPr>
+    </w:lvl>
+    <w:lvl w:ilvl="1" w:tentative="1">
+      <w:start w:val="1"/>
+      <w:numFmt w:val="bullet"/>
+      <w:lvlText w:val=""/>
+      <w:lvlJc w:val="left"/>
+      <w:pPr>
+        <w:tabs>
+          <w:tab w:val="num" w:pos="1440"/>
+        </w:tabs>
+        <w:ind w:left="1440" w:hanging="360"/>
+      </w:pPr>
+      <w:rPr>
+        <w:rFonts w:ascii="Symbol" w:hAnsi="Symbol" w:hint="default"/>
+        <w:sz w:val="20"/>
+      </w:rPr>
+    </w:lvl>
+    <w:lvl w:ilvl="2" w:tentative="1">
+      <w:start w:val="1"/>
+      <w:numFmt w:val="bullet"/>
+      <w:lvlText w:val=""/>
+      <w:lvlJc w:val="left"/>
+      <w:pPr>
+        <w:tabs>
+          <w:tab w:val="num" w:pos="2160"/>
+        </w:tabs>
+        <w:ind w:left="2160" w:hanging="360"/>
+      </w:pPr>
+      <w:rPr>
+        <w:rFonts w:ascii="Symbol" w:hAnsi="Symbol" w:hint="default"/>
+        <w:sz w:val="20"/>
+      </w:rPr>
+    </w:lvl>
+    <w:lvl w:ilvl="3" w:tentative="1">
+      <w:start w:val="1"/>
+      <w:numFmt w:val="bullet"/>
+      <w:lvlText w:val=""/>
+      <w:lvlJc w:val="left"/>
+      <w:pPr>
+        <w:tabs>
+          <w:tab w:val="num" w:pos="2880"/>
+        </w:tabs>
+        <w:ind w:left="2880" w:hanging="360"/>
+      </w:pPr>
+      <w:rPr>
+        <w:rFonts w:ascii="Symbol" w:hAnsi="Symbol" w:hint="default"/>
+        <w:sz w:val="20"/>
+      </w:rPr>
+    </w:lvl>
+    <w:lvl w:ilvl="4" w:tentative="1">
+      <w:start w:val="1"/>
+      <w:numFmt w:val="bullet"/>
+      <w:lvlText w:val=""/>
+      <w:lvlJc w:val="left"/>
+      <w:pPr>
+        <w:tabs>
+          <w:tab w:val="num" w:pos="3600"/>
+        </w:tabs>
+        <w:ind w:left="3600" w:hanging="360"/>
+      </w:pPr>
+      <w:rPr>
+        <w:rFonts w:ascii="Symbol" w:hAnsi="Symbol" w:hint="default"/>
+        <w:sz w:val="20"/>
+      </w:rPr>
+    </w:lvl>
+    <w:lvl w:ilvl="5" w:tentative="1">
+      <w:start w:val="1"/>
+      <w:numFmt w:val="bullet"/>
+      <w:lvlText w:val=""/>
+      <w:lvlJc w:val="left"/>
+      <w:pPr>
+        <w:tabs>
+          <w:tab w:val="num" w:pos="4320"/>
+        </w:tabs>
+        <w:ind w:left="4320" w:hanging="360"/>
+      </w:pPr>
+      <w:rPr>
+        <w:rFonts w:ascii="Symbol" w:hAnsi="Symbol" w:hint="default"/>
+        <w:sz w:val="20"/>
+      </w:rPr>
+    </w:lvl>
+    <w:lvl w:ilvl="6" w:tentative="1">
+      <w:start w:val="1"/>
+      <w:numFmt w:val="bullet"/>
+      <w:lvlText w:val=""/>
+      <w:lvlJc w:val="left"/>
+      <w:pPr>
+        <w:tabs>
+          <w:tab w:val="num" w:pos="5040"/>
+        </w:tabs>
+        <w:ind w:left="5040" w:hanging="360"/>
+      </w:pPr>
+      <w:rPr>
+        <w:rFonts w:ascii="Symbol" w:hAnsi="Symbol" w:hint="default"/>
+        <w:sz w:val="20"/>
+      </w:rPr>
+    </w:lvl>
+    <w:lvl w:ilvl="7" w:tentative="1">
+      <w:start w:val="1"/>
+      <w:numFmt w:val="bullet"/>
+      <w:lvlText w:val=""/>
+      <w:lvlJc w:val="left"/>
+      <w:pPr>
+        <w:tabs>
+          <w:tab w:val="num" w:pos="5760"/>
+        </w:tabs>
+        <w:ind w:left="5760" w:hanging="360"/>
+      </w:pPr>
+      <w:rPr>
+        <w:rFonts w:ascii="Symbol" w:hAnsi="Symbol" w:hint="default"/>
+        <w:sz w:val="20"/>
+      </w:rPr>
+    </w:lvl>
+    <w:lvl w:ilvl="8" w:tentative="1">
+      <w:start w:val="1"/>
+      <w:numFmt w:val="bullet"/>
+      <w:lvlText w:val=""/>
+      <w:lvlJc w:val="left"/>
+      <w:pPr>
+        <w:tabs>
+          <w:tab w:val="num" w:pos="6480"/>
+        </w:tabs>
+        <w:ind w:left="6480" w:hanging="360"/>
+      </w:pPr>
+      <w:rPr>
+        <w:rFonts w:ascii="Symbol" w:hAnsi="Symbol" w:hint="default"/>
+        <w:sz w:val="20"/>
       </w:rPr>
     </w:lvl>
   </w:abstractNum>
@@ -4853,6 +8743,12 @@
   </w:num>
   <w:num w:numId="13">
     <w:abstractNumId w:val="0"/>
+  </w:num>
+  <w:num w:numId="14">
+    <w:abstractNumId w:val="7"/>
+  </w:num>
+  <w:num w:numId="15">
+    <w:abstractNumId w:val="6"/>
   </w:num>
 </w:numbering>
 </file>
@@ -5366,6 +9262,29 @@
       <w:szCs w:val="28"/>
     </w:rPr>
   </w:style>
+  <w:style w:type="paragraph" w:styleId="5">
+    <w:name w:val="heading 5"/>
+    <w:basedOn w:val="a"/>
+    <w:next w:val="a"/>
+    <w:link w:val="50"/>
+    <w:uiPriority w:val="9"/>
+    <w:semiHidden/>
+    <w:unhideWhenUsed/>
+    <w:qFormat/>
+    <w:rsid w:val="00CB357D"/>
+    <w:pPr>
+      <w:keepNext/>
+      <w:keepLines/>
+      <w:spacing w:before="280" w:after="290" w:line="376" w:lineRule="auto"/>
+      <w:outlineLvl w:val="4"/>
+    </w:pPr>
+    <w:rPr>
+      <w:b/>
+      <w:bCs/>
+      <w:sz w:val="28"/>
+      <w:szCs w:val="28"/>
+    </w:rPr>
+  </w:style>
   <w:style w:type="paragraph" w:styleId="6">
     <w:name w:val="heading 6"/>
     <w:basedOn w:val="a"/>
@@ -5798,6 +9717,21 @@
       <w:color w:val="808080"/>
     </w:rPr>
   </w:style>
+  <w:style w:type="character" w:customStyle="1" w:styleId="50">
+    <w:name w:val="标题 5 字符"/>
+    <w:basedOn w:val="a0"/>
+    <w:link w:val="5"/>
+    <w:uiPriority w:val="9"/>
+    <w:semiHidden/>
+    <w:rsid w:val="00CB357D"/>
+    <w:rPr>
+      <w:rFonts w:eastAsia="楷体"/>
+      <w:b/>
+      <w:bCs/>
+      <w:sz w:val="28"/>
+      <w:szCs w:val="28"/>
+    </w:rPr>
+  </w:style>
 </w:styles>
 </file>
 

</xml_diff>